<commit_message>
Yahor update EN graph part
</commit_message>
<xml_diff>
--- a/doc/yahor/2Ref_And_vedomost_Yahor.docx
+++ b/doc/yahor/2Ref_And_vedomost_Yahor.docx
@@ -1,6 +1,6 @@
 
 <file path=word/document.xml><?xml version="1.0" encoding="utf-8"?>
-<w:document xmlns:wpc="http://schemas.microsoft.com/office/word/2010/wordprocessingCanvas" xmlns:mc="http://schemas.openxmlformats.org/markup-compatibility/2006" xmlns:o="urn:schemas-microsoft-com:office:office" xmlns:r="http://schemas.openxmlformats.org/officeDocument/2006/relationships" xmlns:m="http://schemas.openxmlformats.org/officeDocument/2006/math" xmlns:v="urn:schemas-microsoft-com:vml" xmlns:wp14="http://schemas.microsoft.com/office/word/2010/wordprocessingDrawing" xmlns:wp="http://schemas.openxmlformats.org/drawingml/2006/wordprocessingDrawing" xmlns:w10="urn:schemas-microsoft-com:office:word" xmlns:w="http://schemas.openxmlformats.org/wordprocessingml/2006/main" xmlns:w14="http://schemas.microsoft.com/office/word/2010/wordml" xmlns:wpg="http://schemas.microsoft.com/office/word/2010/wordprocessingGroup" xmlns:wpi="http://schemas.microsoft.com/office/word/2010/wordprocessingInk" xmlns:wne="http://schemas.microsoft.com/office/word/2006/wordml" xmlns:wps="http://schemas.microsoft.com/office/word/2010/wordprocessingShape" mc:Ignorable="w14 wp14">
+<w:document xmlns:wpc="http://schemas.microsoft.com/office/word/2010/wordprocessingCanvas" xmlns:mc="http://schemas.openxmlformats.org/markup-compatibility/2006" xmlns:o="urn:schemas-microsoft-com:office:office" xmlns:r="http://schemas.openxmlformats.org/officeDocument/2006/relationships" xmlns:m="http://schemas.openxmlformats.org/officeDocument/2006/math" xmlns:v="urn:schemas-microsoft-com:vml" xmlns:wp14="http://schemas.microsoft.com/office/word/2010/wordprocessingDrawing" xmlns:wp="http://schemas.openxmlformats.org/drawingml/2006/wordprocessingDrawing" xmlns:w10="urn:schemas-microsoft-com:office:word" xmlns:w="http://schemas.openxmlformats.org/wordprocessingml/2006/main" xmlns:w14="http://schemas.microsoft.com/office/word/2010/wordml" xmlns:w15="http://schemas.microsoft.com/office/word/2012/wordml" xmlns:wpg="http://schemas.microsoft.com/office/word/2010/wordprocessingGroup" xmlns:wpi="http://schemas.microsoft.com/office/word/2010/wordprocessingInk" xmlns:wne="http://schemas.microsoft.com/office/word/2006/wordml" xmlns:wps="http://schemas.microsoft.com/office/word/2010/wordprocessingShape" mc:Ignorable="w14 w15 wp14">
   <w:body>
     <w:p>
       <w:pPr>
@@ -160,21 +160,7 @@
         <w:rPr>
           <w:rFonts w:eastAsia="Calibri" w:cs="Times New Roman"/>
         </w:rPr>
-        <w:t xml:space="preserve"> программисты, </w:t>
-      </w:r>
-      <w:proofErr w:type="spellStart"/>
-      <w:r>
-        <w:rPr>
-          <w:rFonts w:eastAsia="Calibri" w:cs="Times New Roman"/>
-        </w:rPr>
-        <w:t>тестировщики</w:t>
-      </w:r>
-      <w:proofErr w:type="spellEnd"/>
-      <w:r>
-        <w:rPr>
-          <w:rFonts w:eastAsia="Calibri" w:cs="Times New Roman"/>
-        </w:rPr>
-        <w:t xml:space="preserve"> и др</w:t>
+        <w:t xml:space="preserve"> программисты, тестировщики и др</w:t>
       </w:r>
       <w:r>
         <w:rPr>
@@ -248,21 +234,7 @@
         <w:rPr>
           <w:rFonts w:eastAsia="Calibri" w:cs="Times New Roman"/>
         </w:rPr>
-        <w:t xml:space="preserve"> сервера, формат ответов и запросов на сервер, способы авторизац</w:t>
-      </w:r>
-      <w:proofErr w:type="gramStart"/>
-      <w:r>
-        <w:rPr>
-          <w:rFonts w:eastAsia="Calibri" w:cs="Times New Roman"/>
-        </w:rPr>
-        <w:t>ии и ау</w:t>
-      </w:r>
-      <w:proofErr w:type="gramEnd"/>
-      <w:r>
-        <w:rPr>
-          <w:rFonts w:eastAsia="Calibri" w:cs="Times New Roman"/>
-        </w:rPr>
-        <w:t xml:space="preserve">тентификации пользователя в системе, интеграция разработки пользовательского интерфейса, </w:t>
+        <w:t xml:space="preserve"> сервера, формат ответов и запросов на сервер, способы авторизации и аутентификации пользователя в системе, интеграция разработки пользовательского интерфейса, </w:t>
       </w:r>
       <w:r>
         <w:rPr>
@@ -488,21 +460,7 @@
         <w:rPr>
           <w:rFonts w:eastAsia="Calibri" w:cs="Times New Roman"/>
         </w:rPr>
-        <w:t xml:space="preserve">ского интерфейса (для пользователей мобильных устройств и настольных компьютеров), </w:t>
-      </w:r>
-      <w:proofErr w:type="gramStart"/>
-      <w:r>
-        <w:rPr>
-          <w:rFonts w:eastAsia="Calibri" w:cs="Times New Roman"/>
-        </w:rPr>
-        <w:t>позволяющая</w:t>
-      </w:r>
-      <w:proofErr w:type="gramEnd"/>
-      <w:r>
-        <w:rPr>
-          <w:rFonts w:eastAsia="Calibri" w:cs="Times New Roman"/>
-        </w:rPr>
-        <w:t xml:space="preserve"> оптимизировать</w:t>
+        <w:t>ского интерфейса (для пользователей мобильных устройств и настольных компьютеров), позволяющая оптимизировать</w:t>
       </w:r>
       <w:r>
         <w:rPr>
@@ -1301,18 +1259,8 @@
                 <w:sz w:val="20"/>
                 <w:szCs w:val="20"/>
               </w:rPr>
-              <w:t>А</w:t>
-            </w:r>
-            <w:proofErr w:type="gramStart"/>
-            <w:r>
-              <w:rPr>
-                <w:rFonts w:eastAsia="Calibri" w:cs="Times New Roman"/>
-                <w:sz w:val="20"/>
-                <w:szCs w:val="20"/>
-              </w:rPr>
-              <w:t>4</w:t>
-            </w:r>
-            <w:proofErr w:type="gramEnd"/>
+              <w:t>А4</w:t>
+            </w:r>
           </w:p>
         </w:tc>
         <w:tc>
@@ -1500,18 +1448,8 @@
                 <w:sz w:val="20"/>
                 <w:szCs w:val="20"/>
               </w:rPr>
-              <w:t>А</w:t>
-            </w:r>
-            <w:proofErr w:type="gramStart"/>
-            <w:r>
-              <w:rPr>
-                <w:rFonts w:eastAsia="Calibri" w:cs="Times New Roman"/>
-                <w:sz w:val="20"/>
-                <w:szCs w:val="20"/>
-              </w:rPr>
-              <w:t>4</w:t>
-            </w:r>
-            <w:proofErr w:type="gramEnd"/>
+              <w:t>А4</w:t>
+            </w:r>
           </w:p>
         </w:tc>
         <w:tc>
@@ -1736,18 +1674,8 @@
                 <w:sz w:val="20"/>
                 <w:szCs w:val="20"/>
               </w:rPr>
-              <w:t>А</w:t>
-            </w:r>
-            <w:proofErr w:type="gramStart"/>
-            <w:r>
-              <w:rPr>
-                <w:rFonts w:eastAsia="Calibri" w:cs="Times New Roman"/>
-                <w:sz w:val="20"/>
-                <w:szCs w:val="20"/>
-              </w:rPr>
-              <w:t>4</w:t>
-            </w:r>
-            <w:proofErr w:type="gramEnd"/>
+              <w:t>А4</w:t>
+            </w:r>
           </w:p>
         </w:tc>
         <w:tc>
@@ -1964,18 +1892,8 @@
                 <w:sz w:val="20"/>
                 <w:szCs w:val="20"/>
               </w:rPr>
-              <w:t>А</w:t>
-            </w:r>
-            <w:proofErr w:type="gramStart"/>
-            <w:r>
-              <w:rPr>
-                <w:rFonts w:eastAsia="Calibri" w:cs="Times New Roman"/>
-                <w:sz w:val="20"/>
-                <w:szCs w:val="20"/>
-              </w:rPr>
-              <w:t>4</w:t>
-            </w:r>
-            <w:proofErr w:type="gramEnd"/>
+              <w:t>А4</w:t>
+            </w:r>
           </w:p>
         </w:tc>
         <w:tc>
@@ -2206,18 +2124,8 @@
                 <w:sz w:val="20"/>
                 <w:szCs w:val="20"/>
               </w:rPr>
-              <w:t>А</w:t>
-            </w:r>
-            <w:proofErr w:type="gramStart"/>
-            <w:r>
-              <w:rPr>
-                <w:rFonts w:eastAsia="Calibri" w:cs="Times New Roman"/>
-                <w:sz w:val="20"/>
-                <w:szCs w:val="20"/>
-              </w:rPr>
-              <w:t>4</w:t>
-            </w:r>
-            <w:proofErr w:type="gramEnd"/>
+              <w:t>А4</w:t>
+            </w:r>
           </w:p>
         </w:tc>
         <w:tc>
@@ -2317,7 +2225,23 @@
                 <w:sz w:val="20"/>
                 <w:szCs w:val="20"/>
               </w:rPr>
-              <w:t>Конвейер обработки запросов</w:t>
+              <w:t xml:space="preserve">Конвейер обработки </w:t>
+            </w:r>
+            <w:r>
+              <w:rPr>
+                <w:rFonts w:eastAsia="Times New Roman" w:cs="Times New Roman"/>
+                <w:sz w:val="20"/>
+                <w:szCs w:val="20"/>
+              </w:rPr>
+              <w:t>веб-</w:t>
+            </w:r>
+            <w:r>
+              <w:rPr>
+                <w:rFonts w:eastAsia="Times New Roman" w:cs="Times New Roman"/>
+                <w:sz w:val="20"/>
+                <w:szCs w:val="20"/>
+              </w:rPr>
+              <w:t>запросов</w:t>
             </w:r>
           </w:p>
         </w:tc>
@@ -2448,18 +2372,8 @@
                 <w:sz w:val="20"/>
                 <w:szCs w:val="20"/>
               </w:rPr>
-              <w:t>А</w:t>
-            </w:r>
-            <w:proofErr w:type="gramStart"/>
-            <w:r>
-              <w:rPr>
-                <w:rFonts w:eastAsia="Calibri" w:cs="Times New Roman"/>
-                <w:sz w:val="20"/>
-                <w:szCs w:val="20"/>
-              </w:rPr>
-              <w:t>4</w:t>
-            </w:r>
-            <w:proofErr w:type="gramEnd"/>
+              <w:t>А4</w:t>
+            </w:r>
           </w:p>
         </w:tc>
         <w:tc>
@@ -2690,18 +2604,8 @@
                 <w:sz w:val="20"/>
                 <w:szCs w:val="20"/>
               </w:rPr>
-              <w:t>А</w:t>
-            </w:r>
-            <w:proofErr w:type="gramStart"/>
-            <w:r>
-              <w:rPr>
-                <w:rFonts w:eastAsia="Calibri" w:cs="Times New Roman"/>
-                <w:sz w:val="20"/>
-                <w:szCs w:val="20"/>
-              </w:rPr>
-              <w:t>4</w:t>
-            </w:r>
-            <w:proofErr w:type="gramEnd"/>
+              <w:t>А4</w:t>
+            </w:r>
           </w:p>
         </w:tc>
         <w:tc>
@@ -2867,7 +2771,7 @@
       </w:tr>
       <w:tr>
         <w:trPr>
-          <w:trHeight w:val="406"/>
+          <w:trHeight w:val="199"/>
         </w:trPr>
         <w:tc>
           <w:tcPr>
@@ -2931,18 +2835,8 @@
                 <w:sz w:val="20"/>
                 <w:szCs w:val="20"/>
               </w:rPr>
-              <w:t>А</w:t>
-            </w:r>
-            <w:proofErr w:type="gramStart"/>
-            <w:r>
-              <w:rPr>
-                <w:rFonts w:eastAsia="Calibri" w:cs="Times New Roman"/>
-                <w:sz w:val="20"/>
-                <w:szCs w:val="20"/>
-              </w:rPr>
-              <w:t>4</w:t>
-            </w:r>
-            <w:proofErr w:type="gramEnd"/>
+              <w:t>А4</w:t>
+            </w:r>
           </w:p>
         </w:tc>
         <w:tc>
@@ -3022,26 +2916,22 @@
           </w:tcPr>
           <w:p>
             <w:pPr>
-              <w:widowControl w:val="0"/>
-              <w:autoSpaceDE w:val="0"/>
-              <w:autoSpaceDN w:val="0"/>
-              <w:adjustRightInd w:val="0"/>
-              <w:spacing w:line="240" w:lineRule="auto"/>
-              <w:ind w:firstLine="0"/>
-              <w:jc w:val="left"/>
-              <w:rPr>
-                <w:rFonts w:eastAsia="Times New Roman" w:cs="Times New Roman"/>
-                <w:sz w:val="20"/>
-                <w:szCs w:val="20"/>
-              </w:rPr>
-            </w:pPr>
-            <w:r>
-              <w:rPr>
-                <w:rFonts w:eastAsia="Times New Roman" w:cs="Times New Roman"/>
-                <w:sz w:val="20"/>
-                <w:szCs w:val="20"/>
-              </w:rPr>
-              <w:t>Общая схема обработки POST-запроса на веб-сервере</w:t>
+              <w:spacing w:line="240" w:lineRule="auto"/>
+              <w:ind w:firstLine="0"/>
+              <w:jc w:val="left"/>
+              <w:rPr>
+                <w:rFonts w:cs="Times New Roman"/>
+                <w:sz w:val="20"/>
+                <w:szCs w:val="20"/>
+              </w:rPr>
+            </w:pPr>
+            <w:r>
+              <w:rPr>
+                <w:rFonts w:cs="Times New Roman"/>
+                <w:sz w:val="20"/>
+                <w:szCs w:val="20"/>
+              </w:rPr>
+              <w:t>Логическая модель данных</w:t>
             </w:r>
           </w:p>
         </w:tc>
@@ -3172,18 +3062,8 @@
                 <w:sz w:val="20"/>
                 <w:szCs w:val="20"/>
               </w:rPr>
-              <w:t>А</w:t>
-            </w:r>
-            <w:proofErr w:type="gramStart"/>
-            <w:r>
-              <w:rPr>
-                <w:rFonts w:eastAsia="Calibri" w:cs="Times New Roman"/>
-                <w:sz w:val="20"/>
-                <w:szCs w:val="20"/>
-              </w:rPr>
-              <w:t>4</w:t>
-            </w:r>
-            <w:proofErr w:type="gramEnd"/>
+              <w:t>А4</w:t>
+            </w:r>
           </w:p>
         </w:tc>
         <w:tc>
@@ -3278,7 +3158,7 @@
                 <w:sz w:val="20"/>
                 <w:szCs w:val="20"/>
               </w:rPr>
-              <w:t>Логическая модель данных</w:t>
+              <w:t>Физическая модель базы данных</w:t>
             </w:r>
           </w:p>
         </w:tc>
@@ -3409,18 +3289,8 @@
                 <w:sz w:val="20"/>
                 <w:szCs w:val="20"/>
               </w:rPr>
-              <w:t>А</w:t>
-            </w:r>
-            <w:proofErr w:type="gramStart"/>
-            <w:r>
-              <w:rPr>
-                <w:rFonts w:eastAsia="Calibri" w:cs="Times New Roman"/>
-                <w:sz w:val="20"/>
-                <w:szCs w:val="20"/>
-              </w:rPr>
-              <w:t>4</w:t>
-            </w:r>
-            <w:proofErr w:type="gramEnd"/>
+              <w:t>А4</w:t>
+            </w:r>
           </w:p>
         </w:tc>
         <w:tc>
@@ -3505,7 +3375,7 @@
                 <w:sz w:val="20"/>
                 <w:szCs w:val="20"/>
               </w:rPr>
-              <w:t>Физическая модель базы данных</w:t>
+              <w:t>Архитектура компонентов разработанного серверного модуля</w:t>
             </w:r>
           </w:p>
         </w:tc>
@@ -3636,18 +3506,8 @@
                 <w:sz w:val="20"/>
                 <w:szCs w:val="20"/>
               </w:rPr>
-              <w:t>А</w:t>
-            </w:r>
-            <w:proofErr w:type="gramStart"/>
-            <w:r>
-              <w:rPr>
-                <w:rFonts w:eastAsia="Calibri" w:cs="Times New Roman"/>
-                <w:sz w:val="20"/>
-                <w:szCs w:val="20"/>
-              </w:rPr>
-              <w:t>4</w:t>
-            </w:r>
-            <w:proofErr w:type="gramEnd"/>
+              <w:t>А4</w:t>
+            </w:r>
           </w:p>
         </w:tc>
         <w:tc>
@@ -3742,7 +3602,7 @@
                 <w:sz w:val="20"/>
                 <w:szCs w:val="20"/>
               </w:rPr>
-              <w:t>Архитектура компонентов разработанного серверного модуля</w:t>
+              <w:t>Схема аппаратного развертывания</w:t>
             </w:r>
           </w:p>
         </w:tc>
@@ -3809,7 +3669,7 @@
       </w:tr>
       <w:tr>
         <w:trPr>
-          <w:trHeight w:val="391"/>
+          <w:trHeight w:val="117"/>
         </w:trPr>
         <w:tc>
           <w:tcPr>
@@ -3873,18 +3733,8 @@
                 <w:sz w:val="20"/>
                 <w:szCs w:val="20"/>
               </w:rPr>
-              <w:t>А</w:t>
-            </w:r>
-            <w:proofErr w:type="gramStart"/>
-            <w:r>
-              <w:rPr>
-                <w:rFonts w:eastAsia="Calibri" w:cs="Times New Roman"/>
-                <w:sz w:val="20"/>
-                <w:szCs w:val="20"/>
-              </w:rPr>
-              <w:t>4</w:t>
-            </w:r>
-            <w:proofErr w:type="gramEnd"/>
+              <w:t>А4</w:t>
+            </w:r>
           </w:p>
         </w:tc>
         <w:tc>
@@ -3950,8 +3800,6 @@
               </w:rPr>
               <w:t>10</w:t>
             </w:r>
-            <w:bookmarkStart w:id="0" w:name="_GoBack"/>
-            <w:bookmarkEnd w:id="0"/>
           </w:p>
         </w:tc>
         <w:tc>
@@ -3981,25 +3829,7 @@
                 <w:sz w:val="20"/>
                 <w:szCs w:val="20"/>
               </w:rPr>
-              <w:t xml:space="preserve">Облачные компоненты </w:t>
-            </w:r>
-            <w:proofErr w:type="spellStart"/>
-            <w:r>
-              <w:rPr>
-                <w:rFonts w:cs="Times New Roman"/>
-                <w:sz w:val="20"/>
-                <w:szCs w:val="20"/>
-              </w:rPr>
-              <w:t>Azure</w:t>
-            </w:r>
-            <w:proofErr w:type="spellEnd"/>
-            <w:r>
-              <w:rPr>
-                <w:rFonts w:cs="Times New Roman"/>
-                <w:sz w:val="20"/>
-                <w:szCs w:val="20"/>
-              </w:rPr>
-              <w:t xml:space="preserve"> развернутой системы</w:t>
+              <w:t>Схема программного развертывания</w:t>
             </w:r>
           </w:p>
         </w:tc>
@@ -4086,9 +3916,18 @@
               <w:jc w:val="center"/>
               <w:rPr>
                 <w:rFonts w:eastAsia="Calibri" w:cs="Times New Roman"/>
-                <w:sz w:val="22"/>
-              </w:rPr>
-            </w:pPr>
+                <w:sz w:val="20"/>
+                <w:szCs w:val="20"/>
+              </w:rPr>
+            </w:pPr>
+            <w:r>
+              <w:rPr>
+                <w:rFonts w:eastAsia="Calibri" w:cs="Times New Roman"/>
+                <w:sz w:val="20"/>
+                <w:szCs w:val="20"/>
+              </w:rPr>
+              <w:t>14</w:t>
+            </w:r>
           </w:p>
         </w:tc>
         <w:tc>
@@ -4100,17 +3939,27 @@
               <w:bottom w:val="single" w:sz="4" w:space="0" w:color="auto"/>
               <w:right w:val="single" w:sz="4" w:space="0" w:color="auto"/>
             </w:tcBorders>
-          </w:tcPr>
-          <w:p>
-            <w:pPr>
-              <w:spacing w:line="240" w:lineRule="auto"/>
-              <w:ind w:firstLine="0"/>
-              <w:jc w:val="center"/>
-              <w:rPr>
-                <w:rFonts w:eastAsia="Calibri" w:cs="Times New Roman"/>
-                <w:sz w:val="22"/>
-              </w:rPr>
-            </w:pPr>
+            <w:vAlign w:val="center"/>
+          </w:tcPr>
+          <w:p>
+            <w:pPr>
+              <w:spacing w:line="240" w:lineRule="auto"/>
+              <w:ind w:firstLine="0"/>
+              <w:jc w:val="center"/>
+              <w:rPr>
+                <w:rFonts w:eastAsia="Calibri" w:cs="Times New Roman"/>
+                <w:sz w:val="20"/>
+                <w:szCs w:val="20"/>
+              </w:rPr>
+            </w:pPr>
+            <w:r>
+              <w:rPr>
+                <w:rFonts w:eastAsia="Calibri" w:cs="Times New Roman"/>
+                <w:sz w:val="20"/>
+                <w:szCs w:val="20"/>
+              </w:rPr>
+              <w:t>А4</w:t>
+            </w:r>
           </w:p>
         </w:tc>
         <w:tc>
@@ -4123,6 +3972,7 @@
               <w:bottom w:val="single" w:sz="4" w:space="0" w:color="auto"/>
               <w:right w:val="single" w:sz="4" w:space="0" w:color="auto"/>
             </w:tcBorders>
+            <w:vAlign w:val="center"/>
           </w:tcPr>
           <w:p>
             <w:pPr>
@@ -4132,9 +3982,48 @@
               <w:rPr>
                 <w:rFonts w:eastAsia="Calibri" w:cs="Times New Roman"/>
                 <w:spacing w:val="-2"/>
-                <w:sz w:val="22"/>
-              </w:rPr>
-            </w:pPr>
+                <w:sz w:val="20"/>
+                <w:szCs w:val="20"/>
+              </w:rPr>
+            </w:pPr>
+            <w:r>
+              <w:rPr>
+                <w:rFonts w:eastAsia="Calibri" w:cs="Times New Roman"/>
+                <w:spacing w:val="-2"/>
+                <w:sz w:val="20"/>
+                <w:szCs w:val="20"/>
+              </w:rPr>
+              <w:t>ДП–30701114</w:t>
+            </w:r>
+            <w:r>
+              <w:rPr>
+                <w:rFonts w:eastAsia="Calibri" w:cs="Times New Roman"/>
+                <w:spacing w:val="-2"/>
+                <w:sz w:val="20"/>
+                <w:szCs w:val="20"/>
+                <w:lang w:val="en-US"/>
+              </w:rPr>
+              <w:t>/</w:t>
+            </w:r>
+            <w:r>
+              <w:rPr>
+                <w:rFonts w:eastAsia="Calibri" w:cs="Times New Roman"/>
+                <w:spacing w:val="-2"/>
+                <w:sz w:val="20"/>
+                <w:szCs w:val="20"/>
+              </w:rPr>
+              <w:t>06–2019-</w:t>
+            </w:r>
+            <w:r>
+              <w:rPr>
+                <w:rFonts w:eastAsia="Calibri" w:cs="Times New Roman"/>
+                <w:spacing w:val="-2"/>
+                <w:sz w:val="20"/>
+                <w:szCs w:val="20"/>
+                <w:lang w:val="en-US"/>
+              </w:rPr>
+              <w:t>11</w:t>
+            </w:r>
           </w:p>
         </w:tc>
         <w:tc>
@@ -4149,17 +4038,23 @@
           </w:tcPr>
           <w:p>
             <w:pPr>
-              <w:tabs>
-                <w:tab w:val="left" w:pos="-2808"/>
-              </w:tabs>
-              <w:spacing w:line="240" w:lineRule="auto"/>
-              <w:ind w:firstLine="0"/>
-              <w:jc w:val="left"/>
-              <w:rPr>
-                <w:rFonts w:eastAsia="Calibri" w:cs="Times New Roman"/>
-                <w:sz w:val="22"/>
-              </w:rPr>
-            </w:pPr>
+              <w:spacing w:line="240" w:lineRule="auto"/>
+              <w:ind w:firstLine="0"/>
+              <w:jc w:val="left"/>
+              <w:rPr>
+                <w:rFonts w:cs="Times New Roman"/>
+                <w:sz w:val="20"/>
+                <w:szCs w:val="20"/>
+              </w:rPr>
+            </w:pPr>
+            <w:r>
+              <w:rPr>
+                <w:rFonts w:cs="Times New Roman"/>
+                <w:sz w:val="20"/>
+                <w:szCs w:val="20"/>
+              </w:rPr>
+              <w:t>Облачные компоненты Azure развернутой системы</w:t>
+            </w:r>
           </w:p>
         </w:tc>
         <w:tc>
@@ -4171,17 +4066,27 @@
               <w:bottom w:val="single" w:sz="4" w:space="0" w:color="auto"/>
               <w:right w:val="single" w:sz="4" w:space="0" w:color="auto"/>
             </w:tcBorders>
-          </w:tcPr>
-          <w:p>
-            <w:pPr>
-              <w:spacing w:line="240" w:lineRule="auto"/>
-              <w:ind w:firstLine="0"/>
-              <w:jc w:val="center"/>
-              <w:rPr>
-                <w:rFonts w:eastAsia="Calibri" w:cs="Times New Roman"/>
-                <w:sz w:val="22"/>
-              </w:rPr>
-            </w:pPr>
+            <w:vAlign w:val="center"/>
+          </w:tcPr>
+          <w:p>
+            <w:pPr>
+              <w:spacing w:line="240" w:lineRule="auto"/>
+              <w:ind w:firstLine="0"/>
+              <w:jc w:val="center"/>
+              <w:rPr>
+                <w:rFonts w:eastAsia="Calibri" w:cs="Times New Roman"/>
+                <w:sz w:val="20"/>
+                <w:szCs w:val="20"/>
+              </w:rPr>
+            </w:pPr>
+            <w:r>
+              <w:rPr>
+                <w:rFonts w:eastAsia="Calibri" w:cs="Times New Roman"/>
+                <w:sz w:val="20"/>
+                <w:szCs w:val="20"/>
+              </w:rPr>
+              <w:t>1</w:t>
+            </w:r>
           </w:p>
         </w:tc>
         <w:tc>
@@ -7124,9 +7029,11 @@
               <w:rPr>
                 <w:rFonts w:eastAsia="Calibri" w:cs="Times New Roman"/>
                 <w:spacing w:val="-2"/>
-                <w:sz w:val="22"/>
-              </w:rPr>
-            </w:pPr>
+                <w:sz w:val="28"/>
+              </w:rPr>
+            </w:pPr>
+            <w:bookmarkStart w:id="0" w:name="_GoBack"/>
+            <w:bookmarkEnd w:id="0"/>
           </w:p>
         </w:tc>
         <w:tc>
@@ -7274,7 +7181,7 @@
               <w:rPr>
                 <w:rFonts w:eastAsia="Calibri" w:cs="Times New Roman"/>
                 <w:spacing w:val="-2"/>
-                <w:sz w:val="22"/>
+                <w:sz w:val="28"/>
               </w:rPr>
             </w:pPr>
           </w:p>
@@ -7574,7 +7481,7 @@
               <w:rPr>
                 <w:rFonts w:eastAsia="Calibri" w:cs="Times New Roman"/>
                 <w:spacing w:val="-2"/>
-                <w:sz w:val="22"/>
+                <w:sz w:val="28"/>
               </w:rPr>
             </w:pPr>
           </w:p>
@@ -7659,7 +7566,7 @@
       </w:tr>
       <w:tr>
         <w:trPr>
-          <w:trHeight w:val="396"/>
+          <w:trHeight w:val="231"/>
         </w:trPr>
         <w:tc>
           <w:tcPr>
@@ -7724,7 +7631,7 @@
               <w:rPr>
                 <w:rFonts w:eastAsia="Calibri" w:cs="Times New Roman"/>
                 <w:spacing w:val="-2"/>
-                <w:sz w:val="22"/>
+                <w:sz w:val="28"/>
               </w:rPr>
             </w:pPr>
           </w:p>
@@ -7749,7 +7656,7 @@
               <w:jc w:val="left"/>
               <w:rPr>
                 <w:rFonts w:eastAsia="Calibri" w:cs="Times New Roman"/>
-                <w:sz w:val="22"/>
+                <w:sz w:val="20"/>
               </w:rPr>
             </w:pPr>
           </w:p>
@@ -7874,7 +7781,7 @@
               <w:rPr>
                 <w:rFonts w:eastAsia="Calibri" w:cs="Times New Roman"/>
                 <w:spacing w:val="-2"/>
-                <w:sz w:val="22"/>
+                <w:sz w:val="32"/>
               </w:rPr>
             </w:pPr>
           </w:p>
@@ -8324,7 +8231,7 @@
               <w:rPr>
                 <w:rFonts w:eastAsia="Calibri" w:cs="Times New Roman"/>
                 <w:spacing w:val="-2"/>
-                <w:sz w:val="22"/>
+                <w:sz w:val="28"/>
               </w:rPr>
             </w:pPr>
           </w:p>
@@ -9157,23 +9064,13 @@
                 <w:szCs w:val="20"/>
               </w:rPr>
             </w:pPr>
-            <w:proofErr w:type="spellStart"/>
-            <w:r>
-              <w:rPr>
-                <w:rFonts w:eastAsia="Calibri" w:cs="Times New Roman"/>
-                <w:sz w:val="20"/>
-                <w:szCs w:val="20"/>
-              </w:rPr>
-              <w:t>Разраб</w:t>
-            </w:r>
-            <w:proofErr w:type="spellEnd"/>
-            <w:r>
-              <w:rPr>
-                <w:rFonts w:eastAsia="Calibri" w:cs="Times New Roman"/>
-                <w:sz w:val="20"/>
-                <w:szCs w:val="20"/>
-              </w:rPr>
-              <w:t>.</w:t>
+            <w:r>
+              <w:rPr>
+                <w:rFonts w:eastAsia="Calibri" w:cs="Times New Roman"/>
+                <w:sz w:val="20"/>
+                <w:szCs w:val="20"/>
+              </w:rPr>
+              <w:t>Разраб.</w:t>
             </w:r>
           </w:p>
         </w:tc>
@@ -9202,7 +9099,6 @@
                 <w:szCs w:val="20"/>
               </w:rPr>
             </w:pPr>
-            <w:proofErr w:type="spellStart"/>
             <w:r>
               <w:rPr>
                 <w:rFonts w:eastAsia="Calibri" w:cs="Times New Roman"/>
@@ -9211,7 +9107,6 @@
               </w:rPr>
               <w:t>Вихарев</w:t>
             </w:r>
-            <w:proofErr w:type="spellEnd"/>
           </w:p>
         </w:tc>
         <w:tc>
@@ -9465,23 +9360,13 @@
                 <w:szCs w:val="20"/>
               </w:rPr>
             </w:pPr>
-            <w:proofErr w:type="spellStart"/>
-            <w:r>
-              <w:rPr>
-                <w:rFonts w:eastAsia="Calibri" w:cs="Times New Roman"/>
-                <w:sz w:val="20"/>
-                <w:szCs w:val="20"/>
-              </w:rPr>
-              <w:t>Руковод</w:t>
-            </w:r>
-            <w:proofErr w:type="spellEnd"/>
-            <w:r>
-              <w:rPr>
-                <w:rFonts w:eastAsia="Calibri" w:cs="Times New Roman"/>
-                <w:sz w:val="20"/>
-                <w:szCs w:val="20"/>
-              </w:rPr>
-              <w:t>.</w:t>
+            <w:r>
+              <w:rPr>
+                <w:rFonts w:eastAsia="Calibri" w:cs="Times New Roman"/>
+                <w:sz w:val="20"/>
+                <w:szCs w:val="20"/>
+              </w:rPr>
+              <w:t>Руковод.</w:t>
             </w:r>
           </w:p>
         </w:tc>
@@ -9738,23 +9623,13 @@
                 <w:lang w:val="en-US"/>
               </w:rPr>
             </w:pPr>
-            <w:proofErr w:type="spellStart"/>
-            <w:r>
-              <w:rPr>
-                <w:rFonts w:eastAsia="Calibri" w:cs="Times New Roman"/>
-                <w:sz w:val="20"/>
-                <w:szCs w:val="20"/>
-              </w:rPr>
-              <w:t>Консульт</w:t>
-            </w:r>
-            <w:proofErr w:type="spellEnd"/>
-            <w:r>
-              <w:rPr>
-                <w:rFonts w:eastAsia="Calibri" w:cs="Times New Roman"/>
-                <w:sz w:val="20"/>
-                <w:szCs w:val="20"/>
-              </w:rPr>
-              <w:t>.</w:t>
+            <w:r>
+              <w:rPr>
+                <w:rFonts w:eastAsia="Calibri" w:cs="Times New Roman"/>
+                <w:sz w:val="20"/>
+                <w:szCs w:val="20"/>
+              </w:rPr>
+              <w:t>Консульт.</w:t>
             </w:r>
           </w:p>
         </w:tc>
@@ -9930,36 +9805,8 @@
                 <w:sz w:val="20"/>
                 <w:szCs w:val="20"/>
               </w:rPr>
-              <w:t xml:space="preserve">БНТУ, </w:t>
-            </w:r>
-            <w:proofErr w:type="spellStart"/>
-            <w:r>
-              <w:rPr>
-                <w:rFonts w:eastAsia="Calibri" w:cs="Times New Roman"/>
-                <w:sz w:val="20"/>
-                <w:szCs w:val="20"/>
-              </w:rPr>
-              <w:t>г</w:t>
-            </w:r>
-            <w:proofErr w:type="gramStart"/>
-            <w:r>
-              <w:rPr>
-                <w:rFonts w:eastAsia="Calibri" w:cs="Times New Roman"/>
-                <w:sz w:val="20"/>
-                <w:szCs w:val="20"/>
-              </w:rPr>
-              <w:t>.М</w:t>
-            </w:r>
-            <w:proofErr w:type="gramEnd"/>
-            <w:r>
-              <w:rPr>
-                <w:rFonts w:eastAsia="Calibri" w:cs="Times New Roman"/>
-                <w:sz w:val="20"/>
-                <w:szCs w:val="20"/>
-              </w:rPr>
-              <w:t>инск</w:t>
-            </w:r>
-            <w:proofErr w:type="spellEnd"/>
+              <w:t>БНТУ, г.Минск</w:t>
+            </w:r>
           </w:p>
         </w:tc>
       </w:tr>
@@ -9993,61 +9840,49 @@
                 <w:szCs w:val="18"/>
               </w:rPr>
             </w:pPr>
-            <w:proofErr w:type="spellStart"/>
             <w:r>
               <w:rPr>
                 <w:rFonts w:eastAsia="Calibri" w:cs="Times New Roman"/>
                 <w:sz w:val="18"/>
                 <w:szCs w:val="18"/>
               </w:rPr>
-              <w:t>Н.контр</w:t>
-            </w:r>
-            <w:proofErr w:type="spellEnd"/>
-            <w:r>
+              <w:t>Н.контр.</w:t>
+            </w:r>
+          </w:p>
+        </w:tc>
+        <w:tc>
+          <w:tcPr>
+            <w:tcW w:w="649" w:type="pct"/>
+            <w:tcBorders>
+              <w:top w:val="single" w:sz="4" w:space="0" w:color="auto"/>
+              <w:left w:val="single" w:sz="4" w:space="0" w:color="auto"/>
+              <w:bottom w:val="single" w:sz="4" w:space="0" w:color="auto"/>
+              <w:right w:val="single" w:sz="4" w:space="0" w:color="auto"/>
+            </w:tcBorders>
+            <w:vAlign w:val="bottom"/>
+            <w:hideMark/>
+          </w:tcPr>
+          <w:p>
+            <w:pPr>
+              <w:tabs>
+                <w:tab w:val="left" w:pos="0"/>
+              </w:tabs>
+              <w:spacing w:line="240" w:lineRule="auto"/>
+              <w:ind w:firstLine="0"/>
               <w:rPr>
                 <w:rFonts w:eastAsia="Calibri" w:cs="Times New Roman"/>
                 <w:sz w:val="18"/>
                 <w:szCs w:val="18"/>
               </w:rPr>
-              <w:t>.</w:t>
-            </w:r>
-          </w:p>
-        </w:tc>
-        <w:tc>
-          <w:tcPr>
-            <w:tcW w:w="649" w:type="pct"/>
-            <w:tcBorders>
-              <w:top w:val="single" w:sz="4" w:space="0" w:color="auto"/>
-              <w:left w:val="single" w:sz="4" w:space="0" w:color="auto"/>
-              <w:bottom w:val="single" w:sz="4" w:space="0" w:color="auto"/>
-              <w:right w:val="single" w:sz="4" w:space="0" w:color="auto"/>
-            </w:tcBorders>
-            <w:vAlign w:val="bottom"/>
-            <w:hideMark/>
-          </w:tcPr>
-          <w:p>
-            <w:pPr>
-              <w:tabs>
-                <w:tab w:val="left" w:pos="0"/>
-              </w:tabs>
-              <w:spacing w:line="240" w:lineRule="auto"/>
-              <w:ind w:firstLine="0"/>
+            </w:pPr>
+            <w:r>
               <w:rPr>
                 <w:rFonts w:eastAsia="Calibri" w:cs="Times New Roman"/>
                 <w:sz w:val="18"/>
                 <w:szCs w:val="18"/>
               </w:rPr>
-            </w:pPr>
-            <w:proofErr w:type="spellStart"/>
-            <w:r>
-              <w:rPr>
-                <w:rFonts w:eastAsia="Calibri" w:cs="Times New Roman"/>
-                <w:sz w:val="18"/>
-                <w:szCs w:val="18"/>
-              </w:rPr>
               <w:t>Домаренко</w:t>
             </w:r>
-            <w:proofErr w:type="spellEnd"/>
           </w:p>
         </w:tc>
         <w:tc>
@@ -10184,41 +10019,13 @@
                 <w:szCs w:val="18"/>
               </w:rPr>
             </w:pPr>
-            <w:proofErr w:type="spellStart"/>
             <w:r>
               <w:rPr>
                 <w:rFonts w:eastAsia="Calibri" w:cs="Times New Roman"/>
                 <w:sz w:val="18"/>
                 <w:szCs w:val="18"/>
               </w:rPr>
-              <w:t>Зав</w:t>
-            </w:r>
-            <w:proofErr w:type="gramStart"/>
-            <w:r>
-              <w:rPr>
-                <w:rFonts w:eastAsia="Calibri" w:cs="Times New Roman"/>
-                <w:sz w:val="18"/>
-                <w:szCs w:val="18"/>
-              </w:rPr>
-              <w:t>.к</w:t>
-            </w:r>
-            <w:proofErr w:type="gramEnd"/>
-            <w:r>
-              <w:rPr>
-                <w:rFonts w:eastAsia="Calibri" w:cs="Times New Roman"/>
-                <w:sz w:val="18"/>
-                <w:szCs w:val="18"/>
-              </w:rPr>
-              <w:t>аф</w:t>
-            </w:r>
-            <w:proofErr w:type="spellEnd"/>
-            <w:r>
-              <w:rPr>
-                <w:rFonts w:eastAsia="Calibri" w:cs="Times New Roman"/>
-                <w:sz w:val="18"/>
-                <w:szCs w:val="18"/>
-              </w:rPr>
-              <w:t>.</w:t>
+              <w:t>Зав.каф.</w:t>
             </w:r>
           </w:p>
         </w:tc>
@@ -10378,7 +10185,7 @@
 </file>
 
 <file path=word/endnotes.xml><?xml version="1.0" encoding="utf-8"?>
-<w:endnotes xmlns:wpc="http://schemas.microsoft.com/office/word/2010/wordprocessingCanvas" xmlns:mc="http://schemas.openxmlformats.org/markup-compatibility/2006" xmlns:o="urn:schemas-microsoft-com:office:office" xmlns:r="http://schemas.openxmlformats.org/officeDocument/2006/relationships" xmlns:m="http://schemas.openxmlformats.org/officeDocument/2006/math" xmlns:v="urn:schemas-microsoft-com:vml" xmlns:wp14="http://schemas.microsoft.com/office/word/2010/wordprocessingDrawing" xmlns:wp="http://schemas.openxmlformats.org/drawingml/2006/wordprocessingDrawing" xmlns:w10="urn:schemas-microsoft-com:office:word" xmlns:w="http://schemas.openxmlformats.org/wordprocessingml/2006/main" xmlns:w14="http://schemas.microsoft.com/office/word/2010/wordml" xmlns:wpg="http://schemas.microsoft.com/office/word/2010/wordprocessingGroup" xmlns:wpi="http://schemas.microsoft.com/office/word/2010/wordprocessingInk" xmlns:wne="http://schemas.microsoft.com/office/word/2006/wordml" xmlns:wps="http://schemas.microsoft.com/office/word/2010/wordprocessingShape" mc:Ignorable="w14 wp14">
+<w:endnotes xmlns:wpc="http://schemas.microsoft.com/office/word/2010/wordprocessingCanvas" xmlns:mc="http://schemas.openxmlformats.org/markup-compatibility/2006" xmlns:o="urn:schemas-microsoft-com:office:office" xmlns:r="http://schemas.openxmlformats.org/officeDocument/2006/relationships" xmlns:m="http://schemas.openxmlformats.org/officeDocument/2006/math" xmlns:v="urn:schemas-microsoft-com:vml" xmlns:wp14="http://schemas.microsoft.com/office/word/2010/wordprocessingDrawing" xmlns:wp="http://schemas.openxmlformats.org/drawingml/2006/wordprocessingDrawing" xmlns:w10="urn:schemas-microsoft-com:office:word" xmlns:w="http://schemas.openxmlformats.org/wordprocessingml/2006/main" xmlns:w14="http://schemas.microsoft.com/office/word/2010/wordml" xmlns:w15="http://schemas.microsoft.com/office/word/2012/wordml" xmlns:wpg="http://schemas.microsoft.com/office/word/2010/wordprocessingGroup" xmlns:wpi="http://schemas.microsoft.com/office/word/2010/wordprocessingInk" xmlns:wne="http://schemas.microsoft.com/office/word/2006/wordml" xmlns:wps="http://schemas.microsoft.com/office/word/2010/wordprocessingShape" mc:Ignorable="w14 w15 wp14">
   <w:endnote w:type="separator" w:id="-1">
     <w:p>
       <w:pPr>
@@ -10403,7 +10210,7 @@
 </file>
 
 <file path=word/footnotes.xml><?xml version="1.0" encoding="utf-8"?>
-<w:footnotes xmlns:wpc="http://schemas.microsoft.com/office/word/2010/wordprocessingCanvas" xmlns:mc="http://schemas.openxmlformats.org/markup-compatibility/2006" xmlns:o="urn:schemas-microsoft-com:office:office" xmlns:r="http://schemas.openxmlformats.org/officeDocument/2006/relationships" xmlns:m="http://schemas.openxmlformats.org/officeDocument/2006/math" xmlns:v="urn:schemas-microsoft-com:vml" xmlns:wp14="http://schemas.microsoft.com/office/word/2010/wordprocessingDrawing" xmlns:wp="http://schemas.openxmlformats.org/drawingml/2006/wordprocessingDrawing" xmlns:w10="urn:schemas-microsoft-com:office:word" xmlns:w="http://schemas.openxmlformats.org/wordprocessingml/2006/main" xmlns:w14="http://schemas.microsoft.com/office/word/2010/wordml" xmlns:wpg="http://schemas.microsoft.com/office/word/2010/wordprocessingGroup" xmlns:wpi="http://schemas.microsoft.com/office/word/2010/wordprocessingInk" xmlns:wne="http://schemas.microsoft.com/office/word/2006/wordml" xmlns:wps="http://schemas.microsoft.com/office/word/2010/wordprocessingShape" mc:Ignorable="w14 wp14">
+<w:footnotes xmlns:wpc="http://schemas.microsoft.com/office/word/2010/wordprocessingCanvas" xmlns:mc="http://schemas.openxmlformats.org/markup-compatibility/2006" xmlns:o="urn:schemas-microsoft-com:office:office" xmlns:r="http://schemas.openxmlformats.org/officeDocument/2006/relationships" xmlns:m="http://schemas.openxmlformats.org/officeDocument/2006/math" xmlns:v="urn:schemas-microsoft-com:vml" xmlns:wp14="http://schemas.microsoft.com/office/word/2010/wordprocessingDrawing" xmlns:wp="http://schemas.openxmlformats.org/drawingml/2006/wordprocessingDrawing" xmlns:w10="urn:schemas-microsoft-com:office:word" xmlns:w="http://schemas.openxmlformats.org/wordprocessingml/2006/main" xmlns:w14="http://schemas.microsoft.com/office/word/2010/wordml" xmlns:w15="http://schemas.microsoft.com/office/word/2012/wordml" xmlns:wpg="http://schemas.microsoft.com/office/word/2010/wordprocessingGroup" xmlns:wpi="http://schemas.microsoft.com/office/word/2010/wordprocessingInk" xmlns:wne="http://schemas.microsoft.com/office/word/2006/wordml" xmlns:wps="http://schemas.microsoft.com/office/word/2010/wordprocessingShape" mc:Ignorable="w14 w15 wp14">
   <w:footnote w:type="separator" w:id="-1">
     <w:p>
       <w:pPr>
@@ -10428,7 +10235,7 @@
 </file>
 
 <file path=word/styles.xml><?xml version="1.0" encoding="utf-8"?>
-<w:styles xmlns:mc="http://schemas.openxmlformats.org/markup-compatibility/2006" xmlns:r="http://schemas.openxmlformats.org/officeDocument/2006/relationships" xmlns:w="http://schemas.openxmlformats.org/wordprocessingml/2006/main" xmlns:w14="http://schemas.microsoft.com/office/word/2010/wordml" mc:Ignorable="w14">
+<w:styles xmlns:mc="http://schemas.openxmlformats.org/markup-compatibility/2006" xmlns:r="http://schemas.openxmlformats.org/officeDocument/2006/relationships" xmlns:w="http://schemas.openxmlformats.org/wordprocessingml/2006/main" xmlns:w14="http://schemas.microsoft.com/office/word/2010/wordml" xmlns:w15="http://schemas.microsoft.com/office/word/2012/wordml" mc:Ignorable="w14 w15">
   <w:docDefaults>
     <w:rPrDefault>
       <w:rPr>
@@ -10444,427 +10251,378 @@
       </w:pPr>
     </w:pPrDefault>
   </w:docDefaults>
-  <w:latentStyles w:defLockedState="0" w:defUIPriority="99" w:defSemiHidden="1" w:defUnhideWhenUsed="1" w:defQFormat="0" w:count="267">
-    <w:lsdException w:name="Normal" w:semiHidden="0" w:uiPriority="0" w:unhideWhenUsed="0" w:qFormat="1"/>
-    <w:lsdException w:name="heading 1" w:semiHidden="0" w:uiPriority="9" w:unhideWhenUsed="0" w:qFormat="1"/>
-    <w:lsdException w:name="heading 2" w:uiPriority="9" w:qFormat="1"/>
-    <w:lsdException w:name="heading 3" w:uiPriority="9" w:qFormat="1"/>
-    <w:lsdException w:name="heading 4" w:uiPriority="9" w:qFormat="1"/>
-    <w:lsdException w:name="heading 5" w:uiPriority="9" w:qFormat="1"/>
-    <w:lsdException w:name="heading 6" w:uiPriority="9" w:qFormat="1"/>
-    <w:lsdException w:name="heading 7" w:uiPriority="9" w:qFormat="1"/>
-    <w:lsdException w:name="heading 8" w:uiPriority="9" w:qFormat="1"/>
-    <w:lsdException w:name="heading 9" w:uiPriority="9" w:qFormat="1"/>
-    <w:lsdException w:name="toc 1" w:uiPriority="39"/>
-    <w:lsdException w:name="toc 2" w:uiPriority="39"/>
-    <w:lsdException w:name="toc 3" w:uiPriority="39"/>
-    <w:lsdException w:name="toc 4" w:uiPriority="39"/>
-    <w:lsdException w:name="toc 5" w:uiPriority="39"/>
-    <w:lsdException w:name="toc 6" w:uiPriority="39"/>
-    <w:lsdException w:name="toc 7" w:uiPriority="39"/>
-    <w:lsdException w:name="toc 8" w:uiPriority="39"/>
-    <w:lsdException w:name="toc 9" w:uiPriority="39"/>
-    <w:lsdException w:name="caption" w:uiPriority="35" w:qFormat="1"/>
-    <w:lsdException w:name="Title" w:semiHidden="0" w:uiPriority="10" w:unhideWhenUsed="0" w:qFormat="1"/>
-    <w:lsdException w:name="Default Paragraph Font" w:uiPriority="1"/>
-    <w:lsdException w:name="Subtitle" w:semiHidden="0" w:uiPriority="11" w:unhideWhenUsed="0" w:qFormat="1"/>
-    <w:lsdException w:name="Strong" w:semiHidden="0" w:uiPriority="22" w:unhideWhenUsed="0" w:qFormat="1"/>
-    <w:lsdException w:name="Emphasis" w:semiHidden="0" w:uiPriority="20" w:unhideWhenUsed="0" w:qFormat="1"/>
-    <w:lsdException w:name="Table Grid" w:semiHidden="0" w:uiPriority="59" w:unhideWhenUsed="0"/>
-    <w:lsdException w:name="Placeholder Text" w:unhideWhenUsed="0"/>
-    <w:lsdException w:name="No Spacing" w:semiHidden="0" w:uiPriority="1" w:unhideWhenUsed="0" w:qFormat="1"/>
-    <w:lsdException w:name="Light Shading" w:semiHidden="0" w:uiPriority="60" w:unhideWhenUsed="0"/>
-    <w:lsdException w:name="Light List" w:semiHidden="0" w:uiPriority="61" w:unhideWhenUsed="0"/>
-    <w:lsdException w:name="Light Grid" w:semiHidden="0" w:uiPriority="62" w:unhideWhenUsed="0"/>
-    <w:lsdException w:name="Medium Shading 1" w:semiHidden="0" w:uiPriority="63" w:unhideWhenUsed="0"/>
-    <w:lsdException w:name="Medium Shading 2" w:semiHidden="0" w:uiPriority="64" w:unhideWhenUsed="0"/>
-    <w:lsdException w:name="Medium List 1" w:semiHidden="0" w:uiPriority="65" w:unhideWhenUsed="0"/>
-    <w:lsdException w:name="Medium List 2" w:semiHidden="0" w:uiPriority="66" w:unhideWhenUsed="0"/>
-    <w:lsdException w:name="Medium Grid 1" w:semiHidden="0" w:uiPriority="67" w:unhideWhenUsed="0"/>
-    <w:lsdException w:name="Medium Grid 2" w:semiHidden="0" w:uiPriority="68" w:unhideWhenUsed="0"/>
-    <w:lsdException w:name="Medium Grid 3" w:semiHidden="0" w:uiPriority="69" w:unhideWhenUsed="0"/>
-    <w:lsdException w:name="Dark List" w:semiHidden="0" w:uiPriority="70" w:unhideWhenUsed="0"/>
-    <w:lsdException w:name="Colorful Shading" w:semiHidden="0" w:uiPriority="71" w:unhideWhenUsed="0"/>
-    <w:lsdException w:name="Colorful List" w:semiHidden="0" w:uiPriority="72" w:unhideWhenUsed="0"/>
-    <w:lsdException w:name="Colorful Grid" w:semiHidden="0" w:uiPriority="73" w:unhideWhenUsed="0"/>
-    <w:lsdException w:name="Light Shading Accent 1" w:semiHidden="0" w:uiPriority="60" w:unhideWhenUsed="0"/>
-    <w:lsdException w:name="Light List Accent 1" w:semiHidden="0" w:uiPriority="61" w:unhideWhenUsed="0"/>
-    <w:lsdException w:name="Light Grid Accent 1" w:semiHidden="0" w:uiPriority="62" w:unhideWhenUsed="0"/>
-    <w:lsdException w:name="Medium Shading 1 Accent 1" w:semiHidden="0" w:uiPriority="63" w:unhideWhenUsed="0"/>
-    <w:lsdException w:name="Medium Shading 2 Accent 1" w:semiHidden="0" w:uiPriority="64" w:unhideWhenUsed="0"/>
-    <w:lsdException w:name="Medium List 1 Accent 1" w:semiHidden="0" w:uiPriority="65" w:unhideWhenUsed="0"/>
-    <w:lsdException w:name="Revision" w:unhideWhenUsed="0"/>
-    <w:lsdException w:name="List Paragraph" w:semiHidden="0" w:uiPriority="34" w:unhideWhenUsed="0" w:qFormat="1"/>
-    <w:lsdException w:name="Quote" w:semiHidden="0" w:uiPriority="29" w:unhideWhenUsed="0" w:qFormat="1"/>
-    <w:lsdException w:name="Intense Quote" w:semiHidden="0" w:uiPriority="30" w:unhideWhenUsed="0" w:qFormat="1"/>
-    <w:lsdException w:name="Medium List 2 Accent 1" w:semiHidden="0" w:uiPriority="66" w:unhideWhenUsed="0"/>
-    <w:lsdException w:name="Medium Grid 1 Accent 1" w:semiHidden="0" w:uiPriority="67" w:unhideWhenUsed="0"/>
-    <w:lsdException w:name="Medium Grid 2 Accent 1" w:semiHidden="0" w:uiPriority="68" w:unhideWhenUsed="0"/>
-    <w:lsdException w:name="Medium Grid 3 Accent 1" w:semiHidden="0" w:uiPriority="69" w:unhideWhenUsed="0"/>
-    <w:lsdException w:name="Dark List Accent 1" w:semiHidden="0" w:uiPriority="70" w:unhideWhenUsed="0"/>
-    <w:lsdException w:name="Colorful Shading Accent 1" w:semiHidden="0" w:uiPriority="71" w:unhideWhenUsed="0"/>
-    <w:lsdException w:name="Colorful List Accent 1" w:semiHidden="0" w:uiPriority="72" w:unhideWhenUsed="0"/>
-    <w:lsdException w:name="Colorful Grid Accent 1" w:semiHidden="0" w:uiPriority="73" w:unhideWhenUsed="0"/>
-    <w:lsdException w:name="Light Shading Accent 2" w:semiHidden="0" w:uiPriority="60" w:unhideWhenUsed="0"/>
-    <w:lsdException w:name="Light List Accent 2" w:semiHidden="0" w:uiPriority="61" w:unhideWhenUsed="0"/>
-    <w:lsdException w:name="Light Grid Accent 2" w:semiHidden="0" w:uiPriority="62" w:unhideWhenUsed="0"/>
-    <w:lsdException w:name="Medium Shading 1 Accent 2" w:semiHidden="0" w:uiPriority="63" w:unhideWhenUsed="0"/>
-    <w:lsdException w:name="Medium Shading 2 Accent 2" w:semiHidden="0" w:uiPriority="64" w:unhideWhenUsed="0"/>
-    <w:lsdException w:name="Medium List 1 Accent 2" w:semiHidden="0" w:uiPriority="65" w:unhideWhenUsed="0"/>
-    <w:lsdException w:name="Medium List 2 Accent 2" w:semiHidden="0" w:uiPriority="66" w:unhideWhenUsed="0"/>
-    <w:lsdException w:name="Medium Grid 1 Accent 2" w:semiHidden="0" w:uiPriority="67" w:unhideWhenUsed="0"/>
-    <w:lsdException w:name="Medium Grid 2 Accent 2" w:semiHidden="0" w:uiPriority="68" w:unhideWhenUsed="0"/>
-    <w:lsdException w:name="Medium Grid 3 Accent 2" w:semiHidden="0" w:uiPriority="69" w:unhideWhenUsed="0"/>
-    <w:lsdException w:name="Dark List Accent 2" w:semiHidden="0" w:uiPriority="70" w:unhideWhenUsed="0"/>
-    <w:lsdException w:name="Colorful Shading Accent 2" w:semiHidden="0" w:uiPriority="71" w:unhideWhenUsed="0"/>
-    <w:lsdException w:name="Colorful List Accent 2" w:semiHidden="0" w:uiPriority="72" w:unhideWhenUsed="0"/>
-    <w:lsdException w:name="Colorful Grid Accent 2" w:semiHidden="0" w:uiPriority="73" w:unhideWhenUsed="0"/>
-    <w:lsdException w:name="Light Shading Accent 3" w:semiHidden="0" w:uiPriority="60" w:unhideWhenUsed="0"/>
-    <w:lsdException w:name="Light List Accent 3" w:semiHidden="0" w:uiPriority="61" w:unhideWhenUsed="0"/>
-    <w:lsdException w:name="Light Grid Accent 3" w:semiHidden="0" w:uiPriority="62" w:unhideWhenUsed="0"/>
-    <w:lsdException w:name="Medium Shading 1 Accent 3" w:semiHidden="0" w:uiPriority="63" w:unhideWhenUsed="0"/>
-    <w:lsdException w:name="Medium Shading 2 Accent 3" w:semiHidden="0" w:uiPriority="64" w:unhideWhenUsed="0"/>
-    <w:lsdException w:name="Medium List 1 Accent 3" w:semiHidden="0" w:uiPriority="65" w:unhideWhenUsed="0"/>
-    <w:lsdException w:name="Medium List 2 Accent 3" w:semiHidden="0" w:uiPriority="66" w:unhideWhenUsed="0"/>
-    <w:lsdException w:name="Medium Grid 1 Accent 3" w:semiHidden="0" w:uiPriority="67" w:unhideWhenUsed="0"/>
-    <w:lsdException w:name="Medium Grid 2 Accent 3" w:semiHidden="0" w:uiPriority="68" w:unhideWhenUsed="0"/>
-    <w:lsdException w:name="Medium Grid 3 Accent 3" w:semiHidden="0" w:uiPriority="69" w:unhideWhenUsed="0"/>
-    <w:lsdException w:name="Dark List Accent 3" w:semiHidden="0" w:uiPriority="70" w:unhideWhenUsed="0"/>
-    <w:lsdException w:name="Colorful Shading Accent 3" w:semiHidden="0" w:uiPriority="71" w:unhideWhenUsed="0"/>
-    <w:lsdException w:name="Colorful List Accent 3" w:semiHidden="0" w:uiPriority="72" w:unhideWhenUsed="0"/>
-    <w:lsdException w:name="Colorful Grid Accent 3" w:semiHidden="0" w:uiPriority="73" w:unhideWhenUsed="0"/>
-    <w:lsdException w:name="Light Shading Accent 4" w:semiHidden="0" w:uiPriority="60" w:unhideWhenUsed="0"/>
-    <w:lsdException w:name="Light List Accent 4" w:semiHidden="0" w:uiPriority="61" w:unhideWhenUsed="0"/>
-    <w:lsdException w:name="Light Grid Accent 4" w:semiHidden="0" w:uiPriority="62" w:unhideWhenUsed="0"/>
-    <w:lsdException w:name="Medium Shading 1 Accent 4" w:semiHidden="0" w:uiPriority="63" w:unhideWhenUsed="0"/>
-    <w:lsdException w:name="Medium Shading 2 Accent 4" w:semiHidden="0" w:uiPriority="64" w:unhideWhenUsed="0"/>
-    <w:lsdException w:name="Medium List 1 Accent 4" w:semiHidden="0" w:uiPriority="65" w:unhideWhenUsed="0"/>
-    <w:lsdException w:name="Medium List 2 Accent 4" w:semiHidden="0" w:uiPriority="66" w:unhideWhenUsed="0"/>
-    <w:lsdException w:name="Medium Grid 1 Accent 4" w:semiHidden="0" w:uiPriority="67" w:unhideWhenUsed="0"/>
-    <w:lsdException w:name="Medium Grid 2 Accent 4" w:semiHidden="0" w:uiPriority="68" w:unhideWhenUsed="0"/>
-    <w:lsdException w:name="Medium Grid 3 Accent 4" w:semiHidden="0" w:uiPriority="69" w:unhideWhenUsed="0"/>
-    <w:lsdException w:name="Dark List Accent 4" w:semiHidden="0" w:uiPriority="70" w:unhideWhenUsed="0"/>
-    <w:lsdException w:name="Colorful Shading Accent 4" w:semiHidden="0" w:uiPriority="71" w:unhideWhenUsed="0"/>
-    <w:lsdException w:name="Colorful List Accent 4" w:semiHidden="0" w:uiPriority="72" w:unhideWhenUsed="0"/>
-    <w:lsdException w:name="Colorful Grid Accent 4" w:semiHidden="0" w:uiPriority="73" w:unhideWhenUsed="0"/>
-    <w:lsdException w:name="Light Shading Accent 5" w:semiHidden="0" w:uiPriority="60" w:unhideWhenUsed="0"/>
-    <w:lsdException w:name="Light List Accent 5" w:semiHidden="0" w:uiPriority="61" w:unhideWhenUsed="0"/>
-    <w:lsdException w:name="Light Grid Accent 5" w:semiHidden="0" w:uiPriority="62" w:unhideWhenUsed="0"/>
-    <w:lsdException w:name="Medium Shading 1 Accent 5" w:semiHidden="0" w:uiPriority="63" w:unhideWhenUsed="0"/>
-    <w:lsdException w:name="Medium Shading 2 Accent 5" w:semiHidden="0" w:uiPriority="64" w:unhideWhenUsed="0"/>
-    <w:lsdException w:name="Medium List 1 Accent 5" w:semiHidden="0" w:uiPriority="65" w:unhideWhenUsed="0"/>
-    <w:lsdException w:name="Medium List 2 Accent 5" w:semiHidden="0" w:uiPriority="66" w:unhideWhenUsed="0"/>
-    <w:lsdException w:name="Medium Grid 1 Accent 5" w:semiHidden="0" w:uiPriority="67" w:unhideWhenUsed="0"/>
-    <w:lsdException w:name="Medium Grid 2 Accent 5" w:semiHidden="0" w:uiPriority="68" w:unhideWhenUsed="0"/>
-    <w:lsdException w:name="Medium Grid 3 Accent 5" w:semiHidden="0" w:uiPriority="69" w:unhideWhenUsed="0"/>
-    <w:lsdException w:name="Dark List Accent 5" w:semiHidden="0" w:uiPriority="70" w:unhideWhenUsed="0"/>
-    <w:lsdException w:name="Colorful Shading Accent 5" w:semiHidden="0" w:uiPriority="71" w:unhideWhenUsed="0"/>
-    <w:lsdException w:name="Colorful List Accent 5" w:semiHidden="0" w:uiPriority="72" w:unhideWhenUsed="0"/>
-    <w:lsdException w:name="Colorful Grid Accent 5" w:semiHidden="0" w:uiPriority="73" w:unhideWhenUsed="0"/>
-    <w:lsdException w:name="Light Shading Accent 6" w:semiHidden="0" w:uiPriority="60" w:unhideWhenUsed="0"/>
-    <w:lsdException w:name="Light List Accent 6" w:semiHidden="0" w:uiPriority="61" w:unhideWhenUsed="0"/>
-    <w:lsdException w:name="Light Grid Accent 6" w:semiHidden="0" w:uiPriority="62" w:unhideWhenUsed="0"/>
-    <w:lsdException w:name="Medium Shading 1 Accent 6" w:semiHidden="0" w:uiPriority="63" w:unhideWhenUsed="0"/>
-    <w:lsdException w:name="Medium Shading 2 Accent 6" w:semiHidden="0" w:uiPriority="64" w:unhideWhenUsed="0"/>
-    <w:lsdException w:name="Medium List 1 Accent 6" w:semiHidden="0" w:uiPriority="65" w:unhideWhenUsed="0"/>
-    <w:lsdException w:name="Medium List 2 Accent 6" w:semiHidden="0" w:uiPriority="66" w:unhideWhenUsed="0"/>
-    <w:lsdException w:name="Medium Grid 1 Accent 6" w:semiHidden="0" w:uiPriority="67" w:unhideWhenUsed="0"/>
-    <w:lsdException w:name="Medium Grid 2 Accent 6" w:semiHidden="0" w:uiPriority="68" w:unhideWhenUsed="0"/>
-    <w:lsdException w:name="Medium Grid 3 Accent 6" w:semiHidden="0" w:uiPriority="69" w:unhideWhenUsed="0"/>
-    <w:lsdException w:name="Dark List Accent 6" w:semiHidden="0" w:uiPriority="70" w:unhideWhenUsed="0"/>
-    <w:lsdException w:name="Colorful Shading Accent 6" w:semiHidden="0" w:uiPriority="71" w:unhideWhenUsed="0"/>
-    <w:lsdException w:name="Colorful List Accent 6" w:semiHidden="0" w:uiPriority="72" w:unhideWhenUsed="0"/>
-    <w:lsdException w:name="Colorful Grid Accent 6" w:semiHidden="0" w:uiPriority="73" w:unhideWhenUsed="0"/>
-    <w:lsdException w:name="Subtle Emphasis" w:semiHidden="0" w:uiPriority="19" w:unhideWhenUsed="0" w:qFormat="1"/>
-    <w:lsdException w:name="Intense Emphasis" w:semiHidden="0" w:uiPriority="21" w:unhideWhenUsed="0" w:qFormat="1"/>
-    <w:lsdException w:name="Subtle Reference" w:semiHidden="0" w:uiPriority="31" w:unhideWhenUsed="0" w:qFormat="1"/>
-    <w:lsdException w:name="Intense Reference" w:semiHidden="0" w:uiPriority="32" w:unhideWhenUsed="0" w:qFormat="1"/>
-    <w:lsdException w:name="Book Title" w:semiHidden="0" w:uiPriority="33" w:unhideWhenUsed="0" w:qFormat="1"/>
-    <w:lsdException w:name="Bibliography" w:uiPriority="37"/>
-    <w:lsdException w:name="TOC Heading" w:uiPriority="39" w:qFormat="1"/>
-  </w:latentStyles>
-  <w:style w:type="paragraph" w:default="1" w:styleId="a">
-    <w:name w:val="Normal"/>
-    <w:qFormat/>
-    <w:rsid w:val="009603D5"/>
-    <w:pPr>
-      <w:spacing w:after="0" w:line="300" w:lineRule="auto"/>
-      <w:ind w:firstLine="567"/>
-      <w:jc w:val="both"/>
-    </w:pPr>
-    <w:rPr>
-      <w:rFonts w:ascii="Times New Roman" w:hAnsi="Times New Roman"/>
-      <w:sz w:val="26"/>
-    </w:rPr>
-  </w:style>
-  <w:style w:type="character" w:default="1" w:styleId="a0">
-    <w:name w:val="Default Paragraph Font"/>
-    <w:uiPriority w:val="1"/>
-    <w:semiHidden/>
-    <w:unhideWhenUsed/>
-  </w:style>
-  <w:style w:type="table" w:default="1" w:styleId="a1">
-    <w:name w:val="Normal Table"/>
-    <w:uiPriority w:val="99"/>
-    <w:semiHidden/>
-    <w:unhideWhenUsed/>
-    <w:tblPr>
-      <w:tblInd w:w="0" w:type="dxa"/>
-      <w:tblCellMar>
-        <w:top w:w="0" w:type="dxa"/>
-        <w:left w:w="108" w:type="dxa"/>
-        <w:bottom w:w="0" w:type="dxa"/>
-        <w:right w:w="108" w:type="dxa"/>
-      </w:tblCellMar>
-    </w:tblPr>
-  </w:style>
-  <w:style w:type="numbering" w:default="1" w:styleId="a2">
-    <w:name w:val="No List"/>
-    <w:uiPriority w:val="99"/>
-    <w:semiHidden/>
-    <w:unhideWhenUsed/>
-  </w:style>
-  <w:style w:type="paragraph" w:styleId="a3">
-    <w:name w:val="header"/>
-    <w:basedOn w:val="a"/>
-    <w:link w:val="a4"/>
-    <w:uiPriority w:val="99"/>
-    <w:unhideWhenUsed/>
-    <w:rsid w:val="009603D5"/>
-    <w:pPr>
-      <w:tabs>
-        <w:tab w:val="center" w:pos="4677"/>
-        <w:tab w:val="right" w:pos="9355"/>
-      </w:tabs>
-      <w:spacing w:line="240" w:lineRule="auto"/>
-    </w:pPr>
-  </w:style>
-  <w:style w:type="character" w:customStyle="1" w:styleId="a4">
-    <w:name w:val="Верхний колонтитул Знак"/>
-    <w:basedOn w:val="a0"/>
-    <w:link w:val="a3"/>
-    <w:uiPriority w:val="99"/>
-    <w:rsid w:val="009603D5"/>
-    <w:rPr>
-      <w:rFonts w:ascii="Times New Roman" w:hAnsi="Times New Roman"/>
-      <w:sz w:val="26"/>
-    </w:rPr>
-  </w:style>
-  <w:style w:type="character" w:customStyle="1" w:styleId="FontStyle16">
-    <w:name w:val="Font Style16"/>
-    <w:basedOn w:val="a0"/>
-    <w:rsid w:val="009603D5"/>
-    <w:rPr>
-      <w:rFonts w:ascii="Times New Roman" w:hAnsi="Times New Roman" w:cs="Times New Roman" w:hint="default"/>
-      <w:sz w:val="26"/>
-      <w:szCs w:val="26"/>
-    </w:rPr>
-  </w:style>
-  <w:style w:type="character" w:customStyle="1" w:styleId="a5">
-    <w:name w:val="Текст ГОСТ Знак"/>
-    <w:basedOn w:val="a0"/>
-    <w:link w:val="a6"/>
-    <w:locked/>
-    <w:rsid w:val="009603D5"/>
-    <w:rPr>
-      <w:rFonts w:ascii="Times New Roman" w:hAnsi="Times New Roman" w:cs="Times New Roman"/>
-      <w:sz w:val="26"/>
-    </w:rPr>
-  </w:style>
-  <w:style w:type="paragraph" w:customStyle="1" w:styleId="a6">
-    <w:name w:val="Текст ГОСТ"/>
-    <w:basedOn w:val="a"/>
-    <w:link w:val="a5"/>
-    <w:qFormat/>
-    <w:rsid w:val="009603D5"/>
-    <w:rPr>
-      <w:rFonts w:cs="Times New Roman"/>
-    </w:rPr>
-  </w:style>
-  <w:style w:type="paragraph" w:styleId="a7">
-    <w:name w:val="footer"/>
-    <w:basedOn w:val="a"/>
-    <w:link w:val="a8"/>
-    <w:uiPriority w:val="99"/>
-    <w:unhideWhenUsed/>
-    <w:rsid w:val="009603D5"/>
-    <w:pPr>
-      <w:tabs>
-        <w:tab w:val="center" w:pos="4677"/>
-        <w:tab w:val="right" w:pos="9355"/>
-      </w:tabs>
-      <w:spacing w:line="240" w:lineRule="auto"/>
-    </w:pPr>
-  </w:style>
-  <w:style w:type="character" w:customStyle="1" w:styleId="a8">
-    <w:name w:val="Нижний колонтитул Знак"/>
-    <w:basedOn w:val="a0"/>
-    <w:link w:val="a7"/>
-    <w:uiPriority w:val="99"/>
-    <w:rsid w:val="009603D5"/>
-    <w:rPr>
-      <w:rFonts w:ascii="Times New Roman" w:hAnsi="Times New Roman"/>
-      <w:sz w:val="26"/>
-    </w:rPr>
-  </w:style>
-</w:styles>
-</file>
-
-<file path=word/stylesWithEffects.xml><?xml version="1.0" encoding="utf-8"?>
-<w:styles xmlns:wpc="http://schemas.microsoft.com/office/word/2010/wordprocessingCanvas" xmlns:mc="http://schemas.openxmlformats.org/markup-compatibility/2006" xmlns:o="urn:schemas-microsoft-com:office:office" xmlns:r="http://schemas.openxmlformats.org/officeDocument/2006/relationships" xmlns:m="http://schemas.openxmlformats.org/officeDocument/2006/math" xmlns:v="urn:schemas-microsoft-com:vml" xmlns:wp14="http://schemas.microsoft.com/office/word/2010/wordprocessingDrawing" xmlns:wp="http://schemas.openxmlformats.org/drawingml/2006/wordprocessingDrawing" xmlns:w10="urn:schemas-microsoft-com:office:word" xmlns:w="http://schemas.openxmlformats.org/wordprocessingml/2006/main" xmlns:w14="http://schemas.microsoft.com/office/word/2010/wordml" xmlns:wpg="http://schemas.microsoft.com/office/word/2010/wordprocessingGroup" xmlns:wpi="http://schemas.microsoft.com/office/word/2010/wordprocessingInk" xmlns:wne="http://schemas.microsoft.com/office/word/2006/wordml" xmlns:wps="http://schemas.microsoft.com/office/word/2010/wordprocessingShape" mc:Ignorable="w14 wp14">
-  <w:docDefaults>
-    <w:rPrDefault>
-      <w:rPr>
-        <w:rFonts w:asciiTheme="minorHAnsi" w:eastAsiaTheme="minorHAnsi" w:hAnsiTheme="minorHAnsi" w:cstheme="minorBidi"/>
-        <w:sz w:val="22"/>
-        <w:szCs w:val="22"/>
-        <w:lang w:val="ru-RU" w:eastAsia="en-US" w:bidi="ar-SA"/>
-      </w:rPr>
-    </w:rPrDefault>
-    <w:pPrDefault>
-      <w:pPr>
-        <w:spacing w:after="200" w:line="276" w:lineRule="auto"/>
-      </w:pPr>
-    </w:pPrDefault>
-  </w:docDefaults>
-  <w:latentStyles w:defLockedState="0" w:defUIPriority="99" w:defSemiHidden="1" w:defUnhideWhenUsed="1" w:defQFormat="0" w:count="267">
-    <w:lsdException w:name="Normal" w:semiHidden="0" w:uiPriority="0" w:unhideWhenUsed="0" w:qFormat="1"/>
-    <w:lsdException w:name="heading 1" w:semiHidden="0" w:uiPriority="9" w:unhideWhenUsed="0" w:qFormat="1"/>
-    <w:lsdException w:name="heading 2" w:uiPriority="9" w:qFormat="1"/>
-    <w:lsdException w:name="heading 3" w:uiPriority="9" w:qFormat="1"/>
-    <w:lsdException w:name="heading 4" w:uiPriority="9" w:qFormat="1"/>
-    <w:lsdException w:name="heading 5" w:uiPriority="9" w:qFormat="1"/>
-    <w:lsdException w:name="heading 6" w:uiPriority="9" w:qFormat="1"/>
-    <w:lsdException w:name="heading 7" w:uiPriority="9" w:qFormat="1"/>
-    <w:lsdException w:name="heading 8" w:uiPriority="9" w:qFormat="1"/>
-    <w:lsdException w:name="heading 9" w:uiPriority="9" w:qFormat="1"/>
-    <w:lsdException w:name="toc 1" w:uiPriority="39"/>
-    <w:lsdException w:name="toc 2" w:uiPriority="39"/>
-    <w:lsdException w:name="toc 3" w:uiPriority="39"/>
-    <w:lsdException w:name="toc 4" w:uiPriority="39"/>
-    <w:lsdException w:name="toc 5" w:uiPriority="39"/>
-    <w:lsdException w:name="toc 6" w:uiPriority="39"/>
-    <w:lsdException w:name="toc 7" w:uiPriority="39"/>
-    <w:lsdException w:name="toc 8" w:uiPriority="39"/>
-    <w:lsdException w:name="toc 9" w:uiPriority="39"/>
-    <w:lsdException w:name="caption" w:uiPriority="35" w:qFormat="1"/>
-    <w:lsdException w:name="Title" w:semiHidden="0" w:uiPriority="10" w:unhideWhenUsed="0" w:qFormat="1"/>
-    <w:lsdException w:name="Default Paragraph Font" w:uiPriority="1"/>
-    <w:lsdException w:name="Subtitle" w:semiHidden="0" w:uiPriority="11" w:unhideWhenUsed="0" w:qFormat="1"/>
-    <w:lsdException w:name="Strong" w:semiHidden="0" w:uiPriority="22" w:unhideWhenUsed="0" w:qFormat="1"/>
-    <w:lsdException w:name="Emphasis" w:semiHidden="0" w:uiPriority="20" w:unhideWhenUsed="0" w:qFormat="1"/>
-    <w:lsdException w:name="Table Grid" w:semiHidden="0" w:uiPriority="59" w:unhideWhenUsed="0"/>
-    <w:lsdException w:name="Placeholder Text" w:unhideWhenUsed="0"/>
-    <w:lsdException w:name="No Spacing" w:semiHidden="0" w:uiPriority="1" w:unhideWhenUsed="0" w:qFormat="1"/>
-    <w:lsdException w:name="Light Shading" w:semiHidden="0" w:uiPriority="60" w:unhideWhenUsed="0"/>
-    <w:lsdException w:name="Light List" w:semiHidden="0" w:uiPriority="61" w:unhideWhenUsed="0"/>
-    <w:lsdException w:name="Light Grid" w:semiHidden="0" w:uiPriority="62" w:unhideWhenUsed="0"/>
-    <w:lsdException w:name="Medium Shading 1" w:semiHidden="0" w:uiPriority="63" w:unhideWhenUsed="0"/>
-    <w:lsdException w:name="Medium Shading 2" w:semiHidden="0" w:uiPriority="64" w:unhideWhenUsed="0"/>
-    <w:lsdException w:name="Medium List 1" w:semiHidden="0" w:uiPriority="65" w:unhideWhenUsed="0"/>
-    <w:lsdException w:name="Medium List 2" w:semiHidden="0" w:uiPriority="66" w:unhideWhenUsed="0"/>
-    <w:lsdException w:name="Medium Grid 1" w:semiHidden="0" w:uiPriority="67" w:unhideWhenUsed="0"/>
-    <w:lsdException w:name="Medium Grid 2" w:semiHidden="0" w:uiPriority="68" w:unhideWhenUsed="0"/>
-    <w:lsdException w:name="Medium Grid 3" w:semiHidden="0" w:uiPriority="69" w:unhideWhenUsed="0"/>
-    <w:lsdException w:name="Dark List" w:semiHidden="0" w:uiPriority="70" w:unhideWhenUsed="0"/>
-    <w:lsdException w:name="Colorful Shading" w:semiHidden="0" w:uiPriority="71" w:unhideWhenUsed="0"/>
-    <w:lsdException w:name="Colorful List" w:semiHidden="0" w:uiPriority="72" w:unhideWhenUsed="0"/>
-    <w:lsdException w:name="Colorful Grid" w:semiHidden="0" w:uiPriority="73" w:unhideWhenUsed="0"/>
-    <w:lsdException w:name="Light Shading Accent 1" w:semiHidden="0" w:uiPriority="60" w:unhideWhenUsed="0"/>
-    <w:lsdException w:name="Light List Accent 1" w:semiHidden="0" w:uiPriority="61" w:unhideWhenUsed="0"/>
-    <w:lsdException w:name="Light Grid Accent 1" w:semiHidden="0" w:uiPriority="62" w:unhideWhenUsed="0"/>
-    <w:lsdException w:name="Medium Shading 1 Accent 1" w:semiHidden="0" w:uiPriority="63" w:unhideWhenUsed="0"/>
-    <w:lsdException w:name="Medium Shading 2 Accent 1" w:semiHidden="0" w:uiPriority="64" w:unhideWhenUsed="0"/>
-    <w:lsdException w:name="Medium List 1 Accent 1" w:semiHidden="0" w:uiPriority="65" w:unhideWhenUsed="0"/>
-    <w:lsdException w:name="Revision" w:unhideWhenUsed="0"/>
-    <w:lsdException w:name="List Paragraph" w:semiHidden="0" w:uiPriority="34" w:unhideWhenUsed="0" w:qFormat="1"/>
-    <w:lsdException w:name="Quote" w:semiHidden="0" w:uiPriority="29" w:unhideWhenUsed="0" w:qFormat="1"/>
-    <w:lsdException w:name="Intense Quote" w:semiHidden="0" w:uiPriority="30" w:unhideWhenUsed="0" w:qFormat="1"/>
-    <w:lsdException w:name="Medium List 2 Accent 1" w:semiHidden="0" w:uiPriority="66" w:unhideWhenUsed="0"/>
-    <w:lsdException w:name="Medium Grid 1 Accent 1" w:semiHidden="0" w:uiPriority="67" w:unhideWhenUsed="0"/>
-    <w:lsdException w:name="Medium Grid 2 Accent 1" w:semiHidden="0" w:uiPriority="68" w:unhideWhenUsed="0"/>
-    <w:lsdException w:name="Medium Grid 3 Accent 1" w:semiHidden="0" w:uiPriority="69" w:unhideWhenUsed="0"/>
-    <w:lsdException w:name="Dark List Accent 1" w:semiHidden="0" w:uiPriority="70" w:unhideWhenUsed="0"/>
-    <w:lsdException w:name="Colorful Shading Accent 1" w:semiHidden="0" w:uiPriority="71" w:unhideWhenUsed="0"/>
-    <w:lsdException w:name="Colorful List Accent 1" w:semiHidden="0" w:uiPriority="72" w:unhideWhenUsed="0"/>
-    <w:lsdException w:name="Colorful Grid Accent 1" w:semiHidden="0" w:uiPriority="73" w:unhideWhenUsed="0"/>
-    <w:lsdException w:name="Light Shading Accent 2" w:semiHidden="0" w:uiPriority="60" w:unhideWhenUsed="0"/>
-    <w:lsdException w:name="Light List Accent 2" w:semiHidden="0" w:uiPriority="61" w:unhideWhenUsed="0"/>
-    <w:lsdException w:name="Light Grid Accent 2" w:semiHidden="0" w:uiPriority="62" w:unhideWhenUsed="0"/>
-    <w:lsdException w:name="Medium Shading 1 Accent 2" w:semiHidden="0" w:uiPriority="63" w:unhideWhenUsed="0"/>
-    <w:lsdException w:name="Medium Shading 2 Accent 2" w:semiHidden="0" w:uiPriority="64" w:unhideWhenUsed="0"/>
-    <w:lsdException w:name="Medium List 1 Accent 2" w:semiHidden="0" w:uiPriority="65" w:unhideWhenUsed="0"/>
-    <w:lsdException w:name="Medium List 2 Accent 2" w:semiHidden="0" w:uiPriority="66" w:unhideWhenUsed="0"/>
-    <w:lsdException w:name="Medium Grid 1 Accent 2" w:semiHidden="0" w:uiPriority="67" w:unhideWhenUsed="0"/>
-    <w:lsdException w:name="Medium Grid 2 Accent 2" w:semiHidden="0" w:uiPriority="68" w:unhideWhenUsed="0"/>
-    <w:lsdException w:name="Medium Grid 3 Accent 2" w:semiHidden="0" w:uiPriority="69" w:unhideWhenUsed="0"/>
-    <w:lsdException w:name="Dark List Accent 2" w:semiHidden="0" w:uiPriority="70" w:unhideWhenUsed="0"/>
-    <w:lsdException w:name="Colorful Shading Accent 2" w:semiHidden="0" w:uiPriority="71" w:unhideWhenUsed="0"/>
-    <w:lsdException w:name="Colorful List Accent 2" w:semiHidden="0" w:uiPriority="72" w:unhideWhenUsed="0"/>
-    <w:lsdException w:name="Colorful Grid Accent 2" w:semiHidden="0" w:uiPriority="73" w:unhideWhenUsed="0"/>
-    <w:lsdException w:name="Light Shading Accent 3" w:semiHidden="0" w:uiPriority="60" w:unhideWhenUsed="0"/>
-    <w:lsdException w:name="Light List Accent 3" w:semiHidden="0" w:uiPriority="61" w:unhideWhenUsed="0"/>
-    <w:lsdException w:name="Light Grid Accent 3" w:semiHidden="0" w:uiPriority="62" w:unhideWhenUsed="0"/>
-    <w:lsdException w:name="Medium Shading 1 Accent 3" w:semiHidden="0" w:uiPriority="63" w:unhideWhenUsed="0"/>
-    <w:lsdException w:name="Medium Shading 2 Accent 3" w:semiHidden="0" w:uiPriority="64" w:unhideWhenUsed="0"/>
-    <w:lsdException w:name="Medium List 1 Accent 3" w:semiHidden="0" w:uiPriority="65" w:unhideWhenUsed="0"/>
-    <w:lsdException w:name="Medium List 2 Accent 3" w:semiHidden="0" w:uiPriority="66" w:unhideWhenUsed="0"/>
-    <w:lsdException w:name="Medium Grid 1 Accent 3" w:semiHidden="0" w:uiPriority="67" w:unhideWhenUsed="0"/>
-    <w:lsdException w:name="Medium Grid 2 Accent 3" w:semiHidden="0" w:uiPriority="68" w:unhideWhenUsed="0"/>
-    <w:lsdException w:name="Medium Grid 3 Accent 3" w:semiHidden="0" w:uiPriority="69" w:unhideWhenUsed="0"/>
-    <w:lsdException w:name="Dark List Accent 3" w:semiHidden="0" w:uiPriority="70" w:unhideWhenUsed="0"/>
-    <w:lsdException w:name="Colorful Shading Accent 3" w:semiHidden="0" w:uiPriority="71" w:unhideWhenUsed="0"/>
-    <w:lsdException w:name="Colorful List Accent 3" w:semiHidden="0" w:uiPriority="72" w:unhideWhenUsed="0"/>
-    <w:lsdException w:name="Colorful Grid Accent 3" w:semiHidden="0" w:uiPriority="73" w:unhideWhenUsed="0"/>
-    <w:lsdException w:name="Light Shading Accent 4" w:semiHidden="0" w:uiPriority="60" w:unhideWhenUsed="0"/>
-    <w:lsdException w:name="Light List Accent 4" w:semiHidden="0" w:uiPriority="61" w:unhideWhenUsed="0"/>
-    <w:lsdException w:name="Light Grid Accent 4" w:semiHidden="0" w:uiPriority="62" w:unhideWhenUsed="0"/>
-    <w:lsdException w:name="Medium Shading 1 Accent 4" w:semiHidden="0" w:uiPriority="63" w:unhideWhenUsed="0"/>
-    <w:lsdException w:name="Medium Shading 2 Accent 4" w:semiHidden="0" w:uiPriority="64" w:unhideWhenUsed="0"/>
-    <w:lsdException w:name="Medium List 1 Accent 4" w:semiHidden="0" w:uiPriority="65" w:unhideWhenUsed="0"/>
-    <w:lsdException w:name="Medium List 2 Accent 4" w:semiHidden="0" w:uiPriority="66" w:unhideWhenUsed="0"/>
-    <w:lsdException w:name="Medium Grid 1 Accent 4" w:semiHidden="0" w:uiPriority="67" w:unhideWhenUsed="0"/>
-    <w:lsdException w:name="Medium Grid 2 Accent 4" w:semiHidden="0" w:uiPriority="68" w:unhideWhenUsed="0"/>
-    <w:lsdException w:name="Medium Grid 3 Accent 4" w:semiHidden="0" w:uiPriority="69" w:unhideWhenUsed="0"/>
-    <w:lsdException w:name="Dark List Accent 4" w:semiHidden="0" w:uiPriority="70" w:unhideWhenUsed="0"/>
-    <w:lsdException w:name="Colorful Shading Accent 4" w:semiHidden="0" w:uiPriority="71" w:unhideWhenUsed="0"/>
-    <w:lsdException w:name="Colorful List Accent 4" w:semiHidden="0" w:uiPriority="72" w:unhideWhenUsed="0"/>
-    <w:lsdException w:name="Colorful Grid Accent 4" w:semiHidden="0" w:uiPriority="73" w:unhideWhenUsed="0"/>
-    <w:lsdException w:name="Light Shading Accent 5" w:semiHidden="0" w:uiPriority="60" w:unhideWhenUsed="0"/>
-    <w:lsdException w:name="Light List Accent 5" w:semiHidden="0" w:uiPriority="61" w:unhideWhenUsed="0"/>
-    <w:lsdException w:name="Light Grid Accent 5" w:semiHidden="0" w:uiPriority="62" w:unhideWhenUsed="0"/>
-    <w:lsdException w:name="Medium Shading 1 Accent 5" w:semiHidden="0" w:uiPriority="63" w:unhideWhenUsed="0"/>
-    <w:lsdException w:name="Medium Shading 2 Accent 5" w:semiHidden="0" w:uiPriority="64" w:unhideWhenUsed="0"/>
-    <w:lsdException w:name="Medium List 1 Accent 5" w:semiHidden="0" w:uiPriority="65" w:unhideWhenUsed="0"/>
-    <w:lsdException w:name="Medium List 2 Accent 5" w:semiHidden="0" w:uiPriority="66" w:unhideWhenUsed="0"/>
-    <w:lsdException w:name="Medium Grid 1 Accent 5" w:semiHidden="0" w:uiPriority="67" w:unhideWhenUsed="0"/>
-    <w:lsdException w:name="Medium Grid 2 Accent 5" w:semiHidden="0" w:uiPriority="68" w:unhideWhenUsed="0"/>
-    <w:lsdException w:name="Medium Grid 3 Accent 5" w:semiHidden="0" w:uiPriority="69" w:unhideWhenUsed="0"/>
-    <w:lsdException w:name="Dark List Accent 5" w:semiHidden="0" w:uiPriority="70" w:unhideWhenUsed="0"/>
-    <w:lsdException w:name="Colorful Shading Accent 5" w:semiHidden="0" w:uiPriority="71" w:unhideWhenUsed="0"/>
-    <w:lsdException w:name="Colorful List Accent 5" w:semiHidden="0" w:uiPriority="72" w:unhideWhenUsed="0"/>
-    <w:lsdException w:name="Colorful Grid Accent 5" w:semiHidden="0" w:uiPriority="73" w:unhideWhenUsed="0"/>
-    <w:lsdException w:name="Light Shading Accent 6" w:semiHidden="0" w:uiPriority="60" w:unhideWhenUsed="0"/>
-    <w:lsdException w:name="Light List Accent 6" w:semiHidden="0" w:uiPriority="61" w:unhideWhenUsed="0"/>
-    <w:lsdException w:name="Light Grid Accent 6" w:semiHidden="0" w:uiPriority="62" w:unhideWhenUsed="0"/>
-    <w:lsdException w:name="Medium Shading 1 Accent 6" w:semiHidden="0" w:uiPriority="63" w:unhideWhenUsed="0"/>
-    <w:lsdException w:name="Medium Shading 2 Accent 6" w:semiHidden="0" w:uiPriority="64" w:unhideWhenUsed="0"/>
-    <w:lsdException w:name="Medium List 1 Accent 6" w:semiHidden="0" w:uiPriority="65" w:unhideWhenUsed="0"/>
-    <w:lsdException w:name="Medium List 2 Accent 6" w:semiHidden="0" w:uiPriority="66" w:unhideWhenUsed="0"/>
-    <w:lsdException w:name="Medium Grid 1 Accent 6" w:semiHidden="0" w:uiPriority="67" w:unhideWhenUsed="0"/>
-    <w:lsdException w:name="Medium Grid 2 Accent 6" w:semiHidden="0" w:uiPriority="68" w:unhideWhenUsed="0"/>
-    <w:lsdException w:name="Medium Grid 3 Accent 6" w:semiHidden="0" w:uiPriority="69" w:unhideWhenUsed="0"/>
-    <w:lsdException w:name="Dark List Accent 6" w:semiHidden="0" w:uiPriority="70" w:unhideWhenUsed="0"/>
-    <w:lsdException w:name="Colorful Shading Accent 6" w:semiHidden="0" w:uiPriority="71" w:unhideWhenUsed="0"/>
-    <w:lsdException w:name="Colorful List Accent 6" w:semiHidden="0" w:uiPriority="72" w:unhideWhenUsed="0"/>
-    <w:lsdException w:name="Colorful Grid Accent 6" w:semiHidden="0" w:uiPriority="73" w:unhideWhenUsed="0"/>
-    <w:lsdException w:name="Subtle Emphasis" w:semiHidden="0" w:uiPriority="19" w:unhideWhenUsed="0" w:qFormat="1"/>
-    <w:lsdException w:name="Intense Emphasis" w:semiHidden="0" w:uiPriority="21" w:unhideWhenUsed="0" w:qFormat="1"/>
-    <w:lsdException w:name="Subtle Reference" w:semiHidden="0" w:uiPriority="31" w:unhideWhenUsed="0" w:qFormat="1"/>
-    <w:lsdException w:name="Intense Reference" w:semiHidden="0" w:uiPriority="32" w:unhideWhenUsed="0" w:qFormat="1"/>
-    <w:lsdException w:name="Book Title" w:semiHidden="0" w:uiPriority="33" w:unhideWhenUsed="0" w:qFormat="1"/>
-    <w:lsdException w:name="Bibliography" w:uiPriority="37"/>
-    <w:lsdException w:name="TOC Heading" w:uiPriority="39" w:qFormat="1"/>
+  <w:latentStyles w:defLockedState="0" w:defUIPriority="99" w:defSemiHidden="0" w:defUnhideWhenUsed="0" w:defQFormat="0" w:count="371">
+    <w:lsdException w:name="Normal" w:uiPriority="0" w:qFormat="1"/>
+    <w:lsdException w:name="heading 1" w:uiPriority="9" w:qFormat="1"/>
+    <w:lsdException w:name="heading 2" w:semiHidden="1" w:uiPriority="9" w:unhideWhenUsed="1" w:qFormat="1"/>
+    <w:lsdException w:name="heading 3" w:semiHidden="1" w:uiPriority="9" w:unhideWhenUsed="1" w:qFormat="1"/>
+    <w:lsdException w:name="heading 4" w:semiHidden="1" w:uiPriority="9" w:unhideWhenUsed="1" w:qFormat="1"/>
+    <w:lsdException w:name="heading 5" w:semiHidden="1" w:uiPriority="9" w:unhideWhenUsed="1" w:qFormat="1"/>
+    <w:lsdException w:name="heading 6" w:semiHidden="1" w:uiPriority="9" w:unhideWhenUsed="1" w:qFormat="1"/>
+    <w:lsdException w:name="heading 7" w:semiHidden="1" w:uiPriority="9" w:unhideWhenUsed="1" w:qFormat="1"/>
+    <w:lsdException w:name="heading 8" w:semiHidden="1" w:uiPriority="9" w:unhideWhenUsed="1" w:qFormat="1"/>
+    <w:lsdException w:name="heading 9" w:semiHidden="1" w:uiPriority="9" w:unhideWhenUsed="1" w:qFormat="1"/>
+    <w:lsdException w:name="index 1" w:semiHidden="1" w:unhideWhenUsed="1"/>
+    <w:lsdException w:name="index 2" w:semiHidden="1" w:unhideWhenUsed="1"/>
+    <w:lsdException w:name="index 3" w:semiHidden="1" w:unhideWhenUsed="1"/>
+    <w:lsdException w:name="index 4" w:semiHidden="1" w:unhideWhenUsed="1"/>
+    <w:lsdException w:name="index 5" w:semiHidden="1" w:unhideWhenUsed="1"/>
+    <w:lsdException w:name="index 6" w:semiHidden="1" w:unhideWhenUsed="1"/>
+    <w:lsdException w:name="index 7" w:semiHidden="1" w:unhideWhenUsed="1"/>
+    <w:lsdException w:name="index 8" w:semiHidden="1" w:unhideWhenUsed="1"/>
+    <w:lsdException w:name="index 9" w:semiHidden="1" w:unhideWhenUsed="1"/>
+    <w:lsdException w:name="toc 1" w:semiHidden="1" w:uiPriority="39" w:unhideWhenUsed="1"/>
+    <w:lsdException w:name="toc 2" w:semiHidden="1" w:uiPriority="39" w:unhideWhenUsed="1"/>
+    <w:lsdException w:name="toc 3" w:semiHidden="1" w:uiPriority="39" w:unhideWhenUsed="1"/>
+    <w:lsdException w:name="toc 4" w:semiHidden="1" w:uiPriority="39" w:unhideWhenUsed="1"/>
+    <w:lsdException w:name="toc 5" w:semiHidden="1" w:uiPriority="39" w:unhideWhenUsed="1"/>
+    <w:lsdException w:name="toc 6" w:semiHidden="1" w:uiPriority="39" w:unhideWhenUsed="1"/>
+    <w:lsdException w:name="toc 7" w:semiHidden="1" w:uiPriority="39" w:unhideWhenUsed="1"/>
+    <w:lsdException w:name="toc 8" w:semiHidden="1" w:uiPriority="39" w:unhideWhenUsed="1"/>
+    <w:lsdException w:name="toc 9" w:semiHidden="1" w:uiPriority="39" w:unhideWhenUsed="1"/>
+    <w:lsdException w:name="Normal Indent" w:semiHidden="1" w:unhideWhenUsed="1"/>
+    <w:lsdException w:name="footnote text" w:semiHidden="1" w:unhideWhenUsed="1"/>
+    <w:lsdException w:name="annotation text" w:semiHidden="1" w:unhideWhenUsed="1"/>
+    <w:lsdException w:name="header" w:semiHidden="1" w:unhideWhenUsed="1"/>
+    <w:lsdException w:name="footer" w:semiHidden="1" w:unhideWhenUsed="1"/>
+    <w:lsdException w:name="index heading" w:semiHidden="1" w:unhideWhenUsed="1"/>
+    <w:lsdException w:name="caption" w:semiHidden="1" w:uiPriority="35" w:unhideWhenUsed="1" w:qFormat="1"/>
+    <w:lsdException w:name="table of figures" w:semiHidden="1" w:unhideWhenUsed="1"/>
+    <w:lsdException w:name="envelope address" w:semiHidden="1" w:unhideWhenUsed="1"/>
+    <w:lsdException w:name="envelope return" w:semiHidden="1" w:unhideWhenUsed="1"/>
+    <w:lsdException w:name="footnote reference" w:semiHidden="1" w:unhideWhenUsed="1"/>
+    <w:lsdException w:name="annotation reference" w:semiHidden="1" w:unhideWhenUsed="1"/>
+    <w:lsdException w:name="line number" w:semiHidden="1" w:unhideWhenUsed="1"/>
+    <w:lsdException w:name="page number" w:semiHidden="1" w:unhideWhenUsed="1"/>
+    <w:lsdException w:name="endnote reference" w:semiHidden="1" w:unhideWhenUsed="1"/>
+    <w:lsdException w:name="endnote text" w:semiHidden="1" w:unhideWhenUsed="1"/>
+    <w:lsdException w:name="table of authorities" w:semiHidden="1" w:unhideWhenUsed="1"/>
+    <w:lsdException w:name="macro" w:semiHidden="1" w:unhideWhenUsed="1"/>
+    <w:lsdException w:name="toa heading" w:semiHidden="1" w:unhideWhenUsed="1"/>
+    <w:lsdException w:name="List" w:semiHidden="1" w:unhideWhenUsed="1"/>
+    <w:lsdException w:name="List Bullet" w:semiHidden="1" w:unhideWhenUsed="1"/>
+    <w:lsdException w:name="List Number" w:semiHidden="1" w:unhideWhenUsed="1"/>
+    <w:lsdException w:name="List 2" w:semiHidden="1" w:unhideWhenUsed="1"/>
+    <w:lsdException w:name="List 3" w:semiHidden="1" w:unhideWhenUsed="1"/>
+    <w:lsdException w:name="List 4" w:semiHidden="1" w:unhideWhenUsed="1"/>
+    <w:lsdException w:name="List 5" w:semiHidden="1" w:unhideWhenUsed="1"/>
+    <w:lsdException w:name="List Bullet 2" w:semiHidden="1" w:unhideWhenUsed="1"/>
+    <w:lsdException w:name="List Bullet 3" w:semiHidden="1" w:unhideWhenUsed="1"/>
+    <w:lsdException w:name="List Bullet 4" w:semiHidden="1" w:unhideWhenUsed="1"/>
+    <w:lsdException w:name="List Bullet 5" w:semiHidden="1" w:unhideWhenUsed="1"/>
+    <w:lsdException w:name="List Number 2" w:semiHidden="1" w:unhideWhenUsed="1"/>
+    <w:lsdException w:name="List Number 3" w:semiHidden="1" w:unhideWhenUsed="1"/>
+    <w:lsdException w:name="List Number 4" w:semiHidden="1" w:unhideWhenUsed="1"/>
+    <w:lsdException w:name="List Number 5" w:semiHidden="1" w:unhideWhenUsed="1"/>
+    <w:lsdException w:name="Title" w:uiPriority="10" w:qFormat="1"/>
+    <w:lsdException w:name="Closing" w:semiHidden="1" w:unhideWhenUsed="1"/>
+    <w:lsdException w:name="Signature" w:semiHidden="1" w:unhideWhenUsed="1"/>
+    <w:lsdException w:name="Default Paragraph Font" w:semiHidden="1" w:uiPriority="1" w:unhideWhenUsed="1"/>
+    <w:lsdException w:name="Body Text" w:semiHidden="1" w:unhideWhenUsed="1"/>
+    <w:lsdException w:name="Body Text Indent" w:semiHidden="1" w:unhideWhenUsed="1"/>
+    <w:lsdException w:name="List Continue" w:semiHidden="1" w:unhideWhenUsed="1"/>
+    <w:lsdException w:name="List Continue 2" w:semiHidden="1" w:unhideWhenUsed="1"/>
+    <w:lsdException w:name="List Continue 3" w:semiHidden="1" w:unhideWhenUsed="1"/>
+    <w:lsdException w:name="List Continue 4" w:semiHidden="1" w:unhideWhenUsed="1"/>
+    <w:lsdException w:name="List Continue 5" w:semiHidden="1" w:unhideWhenUsed="1"/>
+    <w:lsdException w:name="Message Header" w:semiHidden="1" w:unhideWhenUsed="1"/>
+    <w:lsdException w:name="Subtitle" w:uiPriority="11" w:qFormat="1"/>
+    <w:lsdException w:name="Salutation" w:semiHidden="1" w:unhideWhenUsed="1"/>
+    <w:lsdException w:name="Date" w:semiHidden="1" w:unhideWhenUsed="1"/>
+    <w:lsdException w:name="Body Text First Indent" w:semiHidden="1" w:unhideWhenUsed="1"/>
+    <w:lsdException w:name="Body Text First Indent 2" w:semiHidden="1" w:unhideWhenUsed="1"/>
+    <w:lsdException w:name="Note Heading" w:semiHidden="1" w:unhideWhenUsed="1"/>
+    <w:lsdException w:name="Body Text 2" w:semiHidden="1" w:unhideWhenUsed="1"/>
+    <w:lsdException w:name="Body Text 3" w:semiHidden="1" w:unhideWhenUsed="1"/>
+    <w:lsdException w:name="Body Text Indent 2" w:semiHidden="1" w:unhideWhenUsed="1"/>
+    <w:lsdException w:name="Body Text Indent 3" w:semiHidden="1" w:unhideWhenUsed="1"/>
+    <w:lsdException w:name="Block Text" w:semiHidden="1" w:unhideWhenUsed="1"/>
+    <w:lsdException w:name="Hyperlink" w:semiHidden="1" w:unhideWhenUsed="1"/>
+    <w:lsdException w:name="FollowedHyperlink" w:semiHidden="1" w:unhideWhenUsed="1"/>
+    <w:lsdException w:name="Strong" w:uiPriority="22" w:qFormat="1"/>
+    <w:lsdException w:name="Emphasis" w:uiPriority="20" w:qFormat="1"/>
+    <w:lsdException w:name="Document Map" w:semiHidden="1" w:unhideWhenUsed="1"/>
+    <w:lsdException w:name="Plain Text" w:semiHidden="1" w:unhideWhenUsed="1"/>
+    <w:lsdException w:name="E-mail Signature" w:semiHidden="1" w:unhideWhenUsed="1"/>
+    <w:lsdException w:name="HTML Top of Form" w:semiHidden="1" w:unhideWhenUsed="1"/>
+    <w:lsdException w:name="HTML Bottom of Form" w:semiHidden="1" w:unhideWhenUsed="1"/>
+    <w:lsdException w:name="Normal (Web)" w:semiHidden="1" w:unhideWhenUsed="1"/>
+    <w:lsdException w:name="HTML Acronym" w:semiHidden="1" w:unhideWhenUsed="1"/>
+    <w:lsdException w:name="HTML Address" w:semiHidden="1" w:unhideWhenUsed="1"/>
+    <w:lsdException w:name="HTML Cite" w:semiHidden="1" w:unhideWhenUsed="1"/>
+    <w:lsdException w:name="HTML Code" w:semiHidden="1" w:unhideWhenUsed="1"/>
+    <w:lsdException w:name="HTML Definition" w:semiHidden="1" w:unhideWhenUsed="1"/>
+    <w:lsdException w:name="HTML Keyboard" w:semiHidden="1" w:unhideWhenUsed="1"/>
+    <w:lsdException w:name="HTML Preformatted" w:semiHidden="1" w:unhideWhenUsed="1"/>
+    <w:lsdException w:name="HTML Sample" w:semiHidden="1" w:unhideWhenUsed="1"/>
+    <w:lsdException w:name="HTML Typewriter" w:semiHidden="1" w:unhideWhenUsed="1"/>
+    <w:lsdException w:name="HTML Variable" w:semiHidden="1" w:unhideWhenUsed="1"/>
+    <w:lsdException w:name="Normal Table" w:semiHidden="1" w:unhideWhenUsed="1"/>
+    <w:lsdException w:name="annotation subject" w:semiHidden="1" w:unhideWhenUsed="1"/>
+    <w:lsdException w:name="No List" w:semiHidden="1" w:unhideWhenUsed="1"/>
+    <w:lsdException w:name="Outline List 1" w:semiHidden="1" w:unhideWhenUsed="1"/>
+    <w:lsdException w:name="Outline List 2" w:semiHidden="1" w:unhideWhenUsed="1"/>
+    <w:lsdException w:name="Outline List 3" w:semiHidden="1" w:unhideWhenUsed="1"/>
+    <w:lsdException w:name="Table Simple 1" w:semiHidden="1" w:unhideWhenUsed="1"/>
+    <w:lsdException w:name="Table Simple 2" w:semiHidden="1" w:unhideWhenUsed="1"/>
+    <w:lsdException w:name="Table Simple 3" w:semiHidden="1" w:unhideWhenUsed="1"/>
+    <w:lsdException w:name="Table Classic 1" w:semiHidden="1" w:unhideWhenUsed="1"/>
+    <w:lsdException w:name="Table Classic 2" w:semiHidden="1" w:unhideWhenUsed="1"/>
+    <w:lsdException w:name="Table Classic 3" w:semiHidden="1" w:unhideWhenUsed="1"/>
+    <w:lsdException w:name="Table Classic 4" w:semiHidden="1" w:unhideWhenUsed="1"/>
+    <w:lsdException w:name="Table Colorful 1" w:semiHidden="1" w:unhideWhenUsed="1"/>
+    <w:lsdException w:name="Table Colorful 2" w:semiHidden="1" w:unhideWhenUsed="1"/>
+    <w:lsdException w:name="Table Colorful 3" w:semiHidden="1" w:unhideWhenUsed="1"/>
+    <w:lsdException w:name="Table Columns 1" w:semiHidden="1" w:unhideWhenUsed="1"/>
+    <w:lsdException w:name="Table Columns 2" w:semiHidden="1" w:unhideWhenUsed="1"/>
+    <w:lsdException w:name="Table Columns 3" w:semiHidden="1" w:unhideWhenUsed="1"/>
+    <w:lsdException w:name="Table Columns 4" w:semiHidden="1" w:unhideWhenUsed="1"/>
+    <w:lsdException w:name="Table Columns 5" w:semiHidden="1" w:unhideWhenUsed="1"/>
+    <w:lsdException w:name="Table Grid 1" w:semiHidden="1" w:unhideWhenUsed="1"/>
+    <w:lsdException w:name="Table Grid 2" w:semiHidden="1" w:unhideWhenUsed="1"/>
+    <w:lsdException w:name="Table Grid 3" w:semiHidden="1" w:unhideWhenUsed="1"/>
+    <w:lsdException w:name="Table Grid 4" w:semiHidden="1" w:unhideWhenUsed="1"/>
+    <w:lsdException w:name="Table Grid 5" w:semiHidden="1" w:unhideWhenUsed="1"/>
+    <w:lsdException w:name="Table Grid 6" w:semiHidden="1" w:unhideWhenUsed="1"/>
+    <w:lsdException w:name="Table Grid 7" w:semiHidden="1" w:unhideWhenUsed="1"/>
+    <w:lsdException w:name="Table Grid 8" w:semiHidden="1" w:unhideWhenUsed="1"/>
+    <w:lsdException w:name="Table List 1" w:semiHidden="1" w:unhideWhenUsed="1"/>
+    <w:lsdException w:name="Table List 2" w:semiHidden="1" w:unhideWhenUsed="1"/>
+    <w:lsdException w:name="Table List 3" w:semiHidden="1" w:unhideWhenUsed="1"/>
+    <w:lsdException w:name="Table List 4" w:semiHidden="1" w:unhideWhenUsed="1"/>
+    <w:lsdException w:name="Table List 5" w:semiHidden="1" w:unhideWhenUsed="1"/>
+    <w:lsdException w:name="Table List 6" w:semiHidden="1" w:unhideWhenUsed="1"/>
+    <w:lsdException w:name="Table List 7" w:semiHidden="1" w:unhideWhenUsed="1"/>
+    <w:lsdException w:name="Table List 8" w:semiHidden="1" w:unhideWhenUsed="1"/>
+    <w:lsdException w:name="Table 3D effects 1" w:semiHidden="1" w:unhideWhenUsed="1"/>
+    <w:lsdException w:name="Table 3D effects 2" w:semiHidden="1" w:unhideWhenUsed="1"/>
+    <w:lsdException w:name="Table 3D effects 3" w:semiHidden="1" w:unhideWhenUsed="1"/>
+    <w:lsdException w:name="Table Contemporary" w:semiHidden="1" w:unhideWhenUsed="1"/>
+    <w:lsdException w:name="Table Elegant" w:semiHidden="1" w:unhideWhenUsed="1"/>
+    <w:lsdException w:name="Table Professional" w:semiHidden="1" w:unhideWhenUsed="1"/>
+    <w:lsdException w:name="Table Subtle 1" w:semiHidden="1" w:unhideWhenUsed="1"/>
+    <w:lsdException w:name="Table Subtle 2" w:semiHidden="1" w:unhideWhenUsed="1"/>
+    <w:lsdException w:name="Table Web 1" w:semiHidden="1" w:unhideWhenUsed="1"/>
+    <w:lsdException w:name="Table Web 2" w:semiHidden="1" w:unhideWhenUsed="1"/>
+    <w:lsdException w:name="Table Web 3" w:semiHidden="1" w:unhideWhenUsed="1"/>
+    <w:lsdException w:name="Balloon Text" w:semiHidden="1" w:unhideWhenUsed="1"/>
+    <w:lsdException w:name="Table Grid" w:uiPriority="59"/>
+    <w:lsdException w:name="Table Theme" w:semiHidden="1" w:unhideWhenUsed="1"/>
+    <w:lsdException w:name="Placeholder Text" w:semiHidden="1"/>
+    <w:lsdException w:name="No Spacing" w:uiPriority="1" w:qFormat="1"/>
+    <w:lsdException w:name="Light Shading" w:uiPriority="60"/>
+    <w:lsdException w:name="Light List" w:uiPriority="61"/>
+    <w:lsdException w:name="Light Grid" w:uiPriority="62"/>
+    <w:lsdException w:name="Medium Shading 1" w:uiPriority="63"/>
+    <w:lsdException w:name="Medium Shading 2" w:uiPriority="64"/>
+    <w:lsdException w:name="Medium List 1" w:uiPriority="65"/>
+    <w:lsdException w:name="Medium List 2" w:uiPriority="66"/>
+    <w:lsdException w:name="Medium Grid 1" w:uiPriority="67"/>
+    <w:lsdException w:name="Medium Grid 2" w:uiPriority="68"/>
+    <w:lsdException w:name="Medium Grid 3" w:uiPriority="69"/>
+    <w:lsdException w:name="Dark List" w:uiPriority="70"/>
+    <w:lsdException w:name="Colorful Shading" w:uiPriority="71"/>
+    <w:lsdException w:name="Colorful List" w:uiPriority="72"/>
+    <w:lsdException w:name="Colorful Grid" w:uiPriority="73"/>
+    <w:lsdException w:name="Light Shading Accent 1" w:uiPriority="60"/>
+    <w:lsdException w:name="Light List Accent 1" w:uiPriority="61"/>
+    <w:lsdException w:name="Light Grid Accent 1" w:uiPriority="62"/>
+    <w:lsdException w:name="Medium Shading 1 Accent 1" w:uiPriority="63"/>
+    <w:lsdException w:name="Medium Shading 2 Accent 1" w:uiPriority="64"/>
+    <w:lsdException w:name="Medium List 1 Accent 1" w:uiPriority="65"/>
+    <w:lsdException w:name="Revision" w:semiHidden="1"/>
+    <w:lsdException w:name="List Paragraph" w:uiPriority="34" w:qFormat="1"/>
+    <w:lsdException w:name="Quote" w:uiPriority="29" w:qFormat="1"/>
+    <w:lsdException w:name="Intense Quote" w:uiPriority="30" w:qFormat="1"/>
+    <w:lsdException w:name="Medium List 2 Accent 1" w:uiPriority="66"/>
+    <w:lsdException w:name="Medium Grid 1 Accent 1" w:uiPriority="67"/>
+    <w:lsdException w:name="Medium Grid 2 Accent 1" w:uiPriority="68"/>
+    <w:lsdException w:name="Medium Grid 3 Accent 1" w:uiPriority="69"/>
+    <w:lsdException w:name="Dark List Accent 1" w:uiPriority="70"/>
+    <w:lsdException w:name="Colorful Shading Accent 1" w:uiPriority="71"/>
+    <w:lsdException w:name="Colorful List Accent 1" w:uiPriority="72"/>
+    <w:lsdException w:name="Colorful Grid Accent 1" w:uiPriority="73"/>
+    <w:lsdException w:name="Light Shading Accent 2" w:uiPriority="60"/>
+    <w:lsdException w:name="Light List Accent 2" w:uiPriority="61"/>
+    <w:lsdException w:name="Light Grid Accent 2" w:uiPriority="62"/>
+    <w:lsdException w:name="Medium Shading 1 Accent 2" w:uiPriority="63"/>
+    <w:lsdException w:name="Medium Shading 2 Accent 2" w:uiPriority="64"/>
+    <w:lsdException w:name="Medium List 1 Accent 2" w:uiPriority="65"/>
+    <w:lsdException w:name="Medium List 2 Accent 2" w:uiPriority="66"/>
+    <w:lsdException w:name="Medium Grid 1 Accent 2" w:uiPriority="67"/>
+    <w:lsdException w:name="Medium Grid 2 Accent 2" w:uiPriority="68"/>
+    <w:lsdException w:name="Medium Grid 3 Accent 2" w:uiPriority="69"/>
+    <w:lsdException w:name="Dark List Accent 2" w:uiPriority="70"/>
+    <w:lsdException w:name="Colorful Shading Accent 2" w:uiPriority="71"/>
+    <w:lsdException w:name="Colorful List Accent 2" w:uiPriority="72"/>
+    <w:lsdException w:name="Colorful Grid Accent 2" w:uiPriority="73"/>
+    <w:lsdException w:name="Light Shading Accent 3" w:uiPriority="60"/>
+    <w:lsdException w:name="Light List Accent 3" w:uiPriority="61"/>
+    <w:lsdException w:name="Light Grid Accent 3" w:uiPriority="62"/>
+    <w:lsdException w:name="Medium Shading 1 Accent 3" w:uiPriority="63"/>
+    <w:lsdException w:name="Medium Shading 2 Accent 3" w:uiPriority="64"/>
+    <w:lsdException w:name="Medium List 1 Accent 3" w:uiPriority="65"/>
+    <w:lsdException w:name="Medium List 2 Accent 3" w:uiPriority="66"/>
+    <w:lsdException w:name="Medium Grid 1 Accent 3" w:uiPriority="67"/>
+    <w:lsdException w:name="Medium Grid 2 Accent 3" w:uiPriority="68"/>
+    <w:lsdException w:name="Medium Grid 3 Accent 3" w:uiPriority="69"/>
+    <w:lsdException w:name="Dark List Accent 3" w:uiPriority="70"/>
+    <w:lsdException w:name="Colorful Shading Accent 3" w:uiPriority="71"/>
+    <w:lsdException w:name="Colorful List Accent 3" w:uiPriority="72"/>
+    <w:lsdException w:name="Colorful Grid Accent 3" w:uiPriority="73"/>
+    <w:lsdException w:name="Light Shading Accent 4" w:uiPriority="60"/>
+    <w:lsdException w:name="Light List Accent 4" w:uiPriority="61"/>
+    <w:lsdException w:name="Light Grid Accent 4" w:uiPriority="62"/>
+    <w:lsdException w:name="Medium Shading 1 Accent 4" w:uiPriority="63"/>
+    <w:lsdException w:name="Medium Shading 2 Accent 4" w:uiPriority="64"/>
+    <w:lsdException w:name="Medium List 1 Accent 4" w:uiPriority="65"/>
+    <w:lsdException w:name="Medium List 2 Accent 4" w:uiPriority="66"/>
+    <w:lsdException w:name="Medium Grid 1 Accent 4" w:uiPriority="67"/>
+    <w:lsdException w:name="Medium Grid 2 Accent 4" w:uiPriority="68"/>
+    <w:lsdException w:name="Medium Grid 3 Accent 4" w:uiPriority="69"/>
+    <w:lsdException w:name="Dark List Accent 4" w:uiPriority="70"/>
+    <w:lsdException w:name="Colorful Shading Accent 4" w:uiPriority="71"/>
+    <w:lsdException w:name="Colorful List Accent 4" w:uiPriority="72"/>
+    <w:lsdException w:name="Colorful Grid Accent 4" w:uiPriority="73"/>
+    <w:lsdException w:name="Light Shading Accent 5" w:uiPriority="60"/>
+    <w:lsdException w:name="Light List Accent 5" w:uiPriority="61"/>
+    <w:lsdException w:name="Light Grid Accent 5" w:uiPriority="62"/>
+    <w:lsdException w:name="Medium Shading 1 Accent 5" w:uiPriority="63"/>
+    <w:lsdException w:name="Medium Shading 2 Accent 5" w:uiPriority="64"/>
+    <w:lsdException w:name="Medium List 1 Accent 5" w:uiPriority="65"/>
+    <w:lsdException w:name="Medium List 2 Accent 5" w:uiPriority="66"/>
+    <w:lsdException w:name="Medium Grid 1 Accent 5" w:uiPriority="67"/>
+    <w:lsdException w:name="Medium Grid 2 Accent 5" w:uiPriority="68"/>
+    <w:lsdException w:name="Medium Grid 3 Accent 5" w:uiPriority="69"/>
+    <w:lsdException w:name="Dark List Accent 5" w:uiPriority="70"/>
+    <w:lsdException w:name="Colorful Shading Accent 5" w:uiPriority="71"/>
+    <w:lsdException w:name="Colorful List Accent 5" w:uiPriority="72"/>
+    <w:lsdException w:name="Colorful Grid Accent 5" w:uiPriority="73"/>
+    <w:lsdException w:name="Light Shading Accent 6" w:uiPriority="60"/>
+    <w:lsdException w:name="Light List Accent 6" w:uiPriority="61"/>
+    <w:lsdException w:name="Light Grid Accent 6" w:uiPriority="62"/>
+    <w:lsdException w:name="Medium Shading 1 Accent 6" w:uiPriority="63"/>
+    <w:lsdException w:name="Medium Shading 2 Accent 6" w:uiPriority="64"/>
+    <w:lsdException w:name="Medium List 1 Accent 6" w:uiPriority="65"/>
+    <w:lsdException w:name="Medium List 2 Accent 6" w:uiPriority="66"/>
+    <w:lsdException w:name="Medium Grid 1 Accent 6" w:uiPriority="67"/>
+    <w:lsdException w:name="Medium Grid 2 Accent 6" w:uiPriority="68"/>
+    <w:lsdException w:name="Medium Grid 3 Accent 6" w:uiPriority="69"/>
+    <w:lsdException w:name="Dark List Accent 6" w:uiPriority="70"/>
+    <w:lsdException w:name="Colorful Shading Accent 6" w:uiPriority="71"/>
+    <w:lsdException w:name="Colorful List Accent 6" w:uiPriority="72"/>
+    <w:lsdException w:name="Colorful Grid Accent 6" w:uiPriority="73"/>
+    <w:lsdException w:name="Subtle Emphasis" w:uiPriority="19" w:qFormat="1"/>
+    <w:lsdException w:name="Intense Emphasis" w:uiPriority="21" w:qFormat="1"/>
+    <w:lsdException w:name="Subtle Reference" w:uiPriority="31" w:qFormat="1"/>
+    <w:lsdException w:name="Intense Reference" w:uiPriority="32" w:qFormat="1"/>
+    <w:lsdException w:name="Book Title" w:uiPriority="33" w:qFormat="1"/>
+    <w:lsdException w:name="Bibliography" w:semiHidden="1" w:uiPriority="37" w:unhideWhenUsed="1"/>
+    <w:lsdException w:name="TOC Heading" w:semiHidden="1" w:uiPriority="39" w:unhideWhenUsed="1" w:qFormat="1"/>
+    <w:lsdException w:name="Plain Table 1" w:uiPriority="41"/>
+    <w:lsdException w:name="Plain Table 2" w:uiPriority="42"/>
+    <w:lsdException w:name="Plain Table 3" w:uiPriority="43"/>
+    <w:lsdException w:name="Plain Table 4" w:uiPriority="44"/>
+    <w:lsdException w:name="Plain Table 5" w:uiPriority="45"/>
+    <w:lsdException w:name="Grid Table Light" w:uiPriority="40"/>
+    <w:lsdException w:name="Grid Table 1 Light" w:uiPriority="46"/>
+    <w:lsdException w:name="Grid Table 2" w:uiPriority="47"/>
+    <w:lsdException w:name="Grid Table 3" w:uiPriority="48"/>
+    <w:lsdException w:name="Grid Table 4" w:uiPriority="49"/>
+    <w:lsdException w:name="Grid Table 5 Dark" w:uiPriority="50"/>
+    <w:lsdException w:name="Grid Table 6 Colorful" w:uiPriority="51"/>
+    <w:lsdException w:name="Grid Table 7 Colorful" w:uiPriority="52"/>
+    <w:lsdException w:name="Grid Table 1 Light Accent 1" w:uiPriority="46"/>
+    <w:lsdException w:name="Grid Table 2 Accent 1" w:uiPriority="47"/>
+    <w:lsdException w:name="Grid Table 3 Accent 1" w:uiPriority="48"/>
+    <w:lsdException w:name="Grid Table 4 Accent 1" w:uiPriority="49"/>
+    <w:lsdException w:name="Grid Table 5 Dark Accent 1" w:uiPriority="50"/>
+    <w:lsdException w:name="Grid Table 6 Colorful Accent 1" w:uiPriority="51"/>
+    <w:lsdException w:name="Grid Table 7 Colorful Accent 1" w:uiPriority="52"/>
+    <w:lsdException w:name="Grid Table 1 Light Accent 2" w:uiPriority="46"/>
+    <w:lsdException w:name="Grid Table 2 Accent 2" w:uiPriority="47"/>
+    <w:lsdException w:name="Grid Table 3 Accent 2" w:uiPriority="48"/>
+    <w:lsdException w:name="Grid Table 4 Accent 2" w:uiPriority="49"/>
+    <w:lsdException w:name="Grid Table 5 Dark Accent 2" w:uiPriority="50"/>
+    <w:lsdException w:name="Grid Table 6 Colorful Accent 2" w:uiPriority="51"/>
+    <w:lsdException w:name="Grid Table 7 Colorful Accent 2" w:uiPriority="52"/>
+    <w:lsdException w:name="Grid Table 1 Light Accent 3" w:uiPriority="46"/>
+    <w:lsdException w:name="Grid Table 2 Accent 3" w:uiPriority="47"/>
+    <w:lsdException w:name="Grid Table 3 Accent 3" w:uiPriority="48"/>
+    <w:lsdException w:name="Grid Table 4 Accent 3" w:uiPriority="49"/>
+    <w:lsdException w:name="Grid Table 5 Dark Accent 3" w:uiPriority="50"/>
+    <w:lsdException w:name="Grid Table 6 Colorful Accent 3" w:uiPriority="51"/>
+    <w:lsdException w:name="Grid Table 7 Colorful Accent 3" w:uiPriority="52"/>
+    <w:lsdException w:name="Grid Table 1 Light Accent 4" w:uiPriority="46"/>
+    <w:lsdException w:name="Grid Table 2 Accent 4" w:uiPriority="47"/>
+    <w:lsdException w:name="Grid Table 3 Accent 4" w:uiPriority="48"/>
+    <w:lsdException w:name="Grid Table 4 Accent 4" w:uiPriority="49"/>
+    <w:lsdException w:name="Grid Table 5 Dark Accent 4" w:uiPriority="50"/>
+    <w:lsdException w:name="Grid Table 6 Colorful Accent 4" w:uiPriority="51"/>
+    <w:lsdException w:name="Grid Table 7 Colorful Accent 4" w:uiPriority="52"/>
+    <w:lsdException w:name="Grid Table 1 Light Accent 5" w:uiPriority="46"/>
+    <w:lsdException w:name="Grid Table 2 Accent 5" w:uiPriority="47"/>
+    <w:lsdException w:name="Grid Table 3 Accent 5" w:uiPriority="48"/>
+    <w:lsdException w:name="Grid Table 4 Accent 5" w:uiPriority="49"/>
+    <w:lsdException w:name="Grid Table 5 Dark Accent 5" w:uiPriority="50"/>
+    <w:lsdException w:name="Grid Table 6 Colorful Accent 5" w:uiPriority="51"/>
+    <w:lsdException w:name="Grid Table 7 Colorful Accent 5" w:uiPriority="52"/>
+    <w:lsdException w:name="Grid Table 1 Light Accent 6" w:uiPriority="46"/>
+    <w:lsdException w:name="Grid Table 2 Accent 6" w:uiPriority="47"/>
+    <w:lsdException w:name="Grid Table 3 Accent 6" w:uiPriority="48"/>
+    <w:lsdException w:name="Grid Table 4 Accent 6" w:uiPriority="49"/>
+    <w:lsdException w:name="Grid Table 5 Dark Accent 6" w:uiPriority="50"/>
+    <w:lsdException w:name="Grid Table 6 Colorful Accent 6" w:uiPriority="51"/>
+    <w:lsdException w:name="Grid Table 7 Colorful Accent 6" w:uiPriority="52"/>
+    <w:lsdException w:name="List Table 1 Light" w:uiPriority="46"/>
+    <w:lsdException w:name="List Table 2" w:uiPriority="47"/>
+    <w:lsdException w:name="List Table 3" w:uiPriority="48"/>
+    <w:lsdException w:name="List Table 4" w:uiPriority="49"/>
+    <w:lsdException w:name="List Table 5 Dark" w:uiPriority="50"/>
+    <w:lsdException w:name="List Table 6 Colorful" w:uiPriority="51"/>
+    <w:lsdException w:name="List Table 7 Colorful" w:uiPriority="52"/>
+    <w:lsdException w:name="List Table 1 Light Accent 1" w:uiPriority="46"/>
+    <w:lsdException w:name="List Table 2 Accent 1" w:uiPriority="47"/>
+    <w:lsdException w:name="List Table 3 Accent 1" w:uiPriority="48"/>
+    <w:lsdException w:name="List Table 4 Accent 1" w:uiPriority="49"/>
+    <w:lsdException w:name="List Table 5 Dark Accent 1" w:uiPriority="50"/>
+    <w:lsdException w:name="List Table 6 Colorful Accent 1" w:uiPriority="51"/>
+    <w:lsdException w:name="List Table 7 Colorful Accent 1" w:uiPriority="52"/>
+    <w:lsdException w:name="List Table 1 Light Accent 2" w:uiPriority="46"/>
+    <w:lsdException w:name="List Table 2 Accent 2" w:uiPriority="47"/>
+    <w:lsdException w:name="List Table 3 Accent 2" w:uiPriority="48"/>
+    <w:lsdException w:name="List Table 4 Accent 2" w:uiPriority="49"/>
+    <w:lsdException w:name="List Table 5 Dark Accent 2" w:uiPriority="50"/>
+    <w:lsdException w:name="List Table 6 Colorful Accent 2" w:uiPriority="51"/>
+    <w:lsdException w:name="List Table 7 Colorful Accent 2" w:uiPriority="52"/>
+    <w:lsdException w:name="List Table 1 Light Accent 3" w:uiPriority="46"/>
+    <w:lsdException w:name="List Table 2 Accent 3" w:uiPriority="47"/>
+    <w:lsdException w:name="List Table 3 Accent 3" w:uiPriority="48"/>
+    <w:lsdException w:name="List Table 4 Accent 3" w:uiPriority="49"/>
+    <w:lsdException w:name="List Table 5 Dark Accent 3" w:uiPriority="50"/>
+    <w:lsdException w:name="List Table 6 Colorful Accent 3" w:uiPriority="51"/>
+    <w:lsdException w:name="List Table 7 Colorful Accent 3" w:uiPriority="52"/>
+    <w:lsdException w:name="List Table 1 Light Accent 4" w:uiPriority="46"/>
+    <w:lsdException w:name="List Table 2 Accent 4" w:uiPriority="47"/>
+    <w:lsdException w:name="List Table 3 Accent 4" w:uiPriority="48"/>
+    <w:lsdException w:name="List Table 4 Accent 4" w:uiPriority="49"/>
+    <w:lsdException w:name="List Table 5 Dark Accent 4" w:uiPriority="50"/>
+    <w:lsdException w:name="List Table 6 Colorful Accent 4" w:uiPriority="51"/>
+    <w:lsdException w:name="List Table 7 Colorful Accent 4" w:uiPriority="52"/>
+    <w:lsdException w:name="List Table 1 Light Accent 5" w:uiPriority="46"/>
+    <w:lsdException w:name="List Table 2 Accent 5" w:uiPriority="47"/>
+    <w:lsdException w:name="List Table 3 Accent 5" w:uiPriority="48"/>
+    <w:lsdException w:name="List Table 4 Accent 5" w:uiPriority="49"/>
+    <w:lsdException w:name="List Table 5 Dark Accent 5" w:uiPriority="50"/>
+    <w:lsdException w:name="List Table 6 Colorful Accent 5" w:uiPriority="51"/>
+    <w:lsdException w:name="List Table 7 Colorful Accent 5" w:uiPriority="52"/>
+    <w:lsdException w:name="List Table 1 Light Accent 6" w:uiPriority="46"/>
+    <w:lsdException w:name="List Table 2 Accent 6" w:uiPriority="47"/>
+    <w:lsdException w:name="List Table 3 Accent 6" w:uiPriority="48"/>
+    <w:lsdException w:name="List Table 4 Accent 6" w:uiPriority="49"/>
+    <w:lsdException w:name="List Table 5 Dark Accent 6" w:uiPriority="50"/>
+    <w:lsdException w:name="List Table 6 Colorful Accent 6" w:uiPriority="51"/>
+    <w:lsdException w:name="List Table 7 Colorful Accent 6" w:uiPriority="52"/>
   </w:latentStyles>
   <w:style w:type="paragraph" w:default="1" w:styleId="a">
     <w:name w:val="Normal"/>
@@ -11283,7 +11041,7 @@
 </file>
 
 <file path=customXml/itemProps1.xml><?xml version="1.0" encoding="utf-8"?>
-<ds:datastoreItem xmlns:ds="http://schemas.openxmlformats.org/officeDocument/2006/customXml" ds:itemID="{D4FA8733-99EB-4CDE-8F4A-200E1D819F0D}">
+<ds:datastoreItem xmlns:ds="http://schemas.openxmlformats.org/officeDocument/2006/customXml" ds:itemID="{FC975432-7D20-42DE-8CD5-9352D6C134D4}">
   <ds:schemaRefs>
     <ds:schemaRef ds:uri="http://schemas.openxmlformats.org/officeDocument/2006/bibliography"/>
   </ds:schemaRefs>

</xml_diff>